<commit_message>
Fix sổ cấp bằng với sổ bản sao
</commit_message>
<xml_diff>
--- a/src/views/FileMau/FileMauSoBanSao.docx
+++ b/src/views/FileMau/FileMauSoBanSao.docx
@@ -14,19 +14,28 @@
         <w:gridCol w:w="1418"/>
         <w:gridCol w:w="1736"/>
         <w:gridCol w:w="957"/>
-        <w:gridCol w:w="542"/>
+        <w:gridCol w:w="237"/>
+        <w:gridCol w:w="305"/>
         <w:gridCol w:w="390"/>
         <w:gridCol w:w="804"/>
         <w:gridCol w:w="1039"/>
-        <w:gridCol w:w="1513"/>
+        <w:gridCol w:w="14"/>
         <w:gridCol w:w="567"/>
         <w:gridCol w:w="709"/>
+        <w:gridCol w:w="223"/>
+        <w:gridCol w:w="567"/>
+        <w:gridCol w:w="344"/>
+        <w:gridCol w:w="365"/>
         <w:gridCol w:w="756"/>
-        <w:gridCol w:w="378"/>
+        <w:gridCol w:w="13"/>
+        <w:gridCol w:w="365"/>
         <w:gridCol w:w="850"/>
         <w:gridCol w:w="284"/>
-        <w:gridCol w:w="2126"/>
+        <w:gridCol w:w="627"/>
         <w:gridCol w:w="1134"/>
+        <w:gridCol w:w="365"/>
+        <w:gridCol w:w="202"/>
+        <w:gridCol w:w="932"/>
         <w:gridCol w:w="567"/>
       </w:tblGrid>
       <w:tr>
@@ -36,7 +45,7 @@
         <w:tc>
           <w:tcPr>
             <w:tcW w:w="5185" w:type="dxa"/>
-            <w:gridSpan w:val="5"/>
+            <w:gridSpan w:val="6"/>
             <w:tcBorders>
               <w:top w:val="nil"/>
               <w:left w:val="nil"/>
@@ -73,7 +82,7 @@
         <w:tc>
           <w:tcPr>
             <w:tcW w:w="11117" w:type="dxa"/>
-            <w:gridSpan w:val="13"/>
+            <w:gridSpan w:val="21"/>
             <w:tcBorders>
               <w:top w:val="nil"/>
               <w:left w:val="nil"/>
@@ -133,7 +142,7 @@
         <w:tc>
           <w:tcPr>
             <w:tcW w:w="5185" w:type="dxa"/>
-            <w:gridSpan w:val="5"/>
+            <w:gridSpan w:val="6"/>
             <w:tcBorders>
               <w:top w:val="nil"/>
               <w:left w:val="nil"/>
@@ -201,7 +210,7 @@
         <w:tc>
           <w:tcPr>
             <w:tcW w:w="2552" w:type="dxa"/>
-            <w:gridSpan w:val="2"/>
+            <w:gridSpan w:val="5"/>
             <w:tcBorders>
               <w:top w:val="nil"/>
               <w:left w:val="nil"/>
@@ -252,6 +261,7 @@
         <w:tc>
           <w:tcPr>
             <w:tcW w:w="709" w:type="dxa"/>
+            <w:gridSpan w:val="2"/>
             <w:tcBorders>
               <w:top w:val="nil"/>
               <w:left w:val="nil"/>
@@ -277,7 +287,7 @@
         <w:tc>
           <w:tcPr>
             <w:tcW w:w="1134" w:type="dxa"/>
-            <w:gridSpan w:val="2"/>
+            <w:gridSpan w:val="3"/>
             <w:tcBorders>
               <w:top w:val="nil"/>
               <w:left w:val="nil"/>
@@ -329,6 +339,7 @@
         <w:tc>
           <w:tcPr>
             <w:tcW w:w="2126" w:type="dxa"/>
+            <w:gridSpan w:val="3"/>
             <w:tcBorders>
               <w:top w:val="nil"/>
               <w:left w:val="nil"/>
@@ -354,6 +365,7 @@
         <w:tc>
           <w:tcPr>
             <w:tcW w:w="1134" w:type="dxa"/>
+            <w:gridSpan w:val="2"/>
             <w:tcBorders>
               <w:top w:val="nil"/>
               <w:left w:val="nil"/>
@@ -532,7 +544,7 @@
         <w:tc>
           <w:tcPr>
             <w:tcW w:w="1499" w:type="dxa"/>
-            <w:gridSpan w:val="2"/>
+            <w:gridSpan w:val="3"/>
             <w:tcBorders>
               <w:top w:val="nil"/>
               <w:left w:val="nil"/>
@@ -584,7 +596,7 @@
         <w:tc>
           <w:tcPr>
             <w:tcW w:w="2552" w:type="dxa"/>
-            <w:gridSpan w:val="2"/>
+            <w:gridSpan w:val="5"/>
             <w:tcBorders>
               <w:top w:val="nil"/>
               <w:left w:val="nil"/>
@@ -635,6 +647,7 @@
         <w:tc>
           <w:tcPr>
             <w:tcW w:w="709" w:type="dxa"/>
+            <w:gridSpan w:val="2"/>
             <w:tcBorders>
               <w:top w:val="nil"/>
               <w:left w:val="nil"/>
@@ -660,7 +673,7 @@
         <w:tc>
           <w:tcPr>
             <w:tcW w:w="1134" w:type="dxa"/>
-            <w:gridSpan w:val="2"/>
+            <w:gridSpan w:val="3"/>
             <w:tcBorders>
               <w:top w:val="nil"/>
               <w:left w:val="nil"/>
@@ -712,6 +725,7 @@
         <w:tc>
           <w:tcPr>
             <w:tcW w:w="2126" w:type="dxa"/>
+            <w:gridSpan w:val="3"/>
             <w:tcBorders>
               <w:top w:val="nil"/>
               <w:left w:val="nil"/>
@@ -737,6 +751,7 @@
         <w:tc>
           <w:tcPr>
             <w:tcW w:w="1134" w:type="dxa"/>
+            <w:gridSpan w:val="2"/>
             <w:tcBorders>
               <w:top w:val="nil"/>
               <w:left w:val="nil"/>
@@ -792,7 +807,7 @@
         <w:tc>
           <w:tcPr>
             <w:tcW w:w="8931" w:type="dxa"/>
-            <w:gridSpan w:val="9"/>
+            <w:gridSpan w:val="13"/>
             <w:tcBorders>
               <w:top w:val="nil"/>
               <w:left w:val="nil"/>
@@ -881,6 +896,7 @@
         <w:tc>
           <w:tcPr>
             <w:tcW w:w="709" w:type="dxa"/>
+            <w:gridSpan w:val="2"/>
             <w:tcBorders>
               <w:top w:val="nil"/>
               <w:left w:val="nil"/>
@@ -906,7 +922,7 @@
         <w:tc>
           <w:tcPr>
             <w:tcW w:w="1134" w:type="dxa"/>
-            <w:gridSpan w:val="2"/>
+            <w:gridSpan w:val="3"/>
             <w:tcBorders>
               <w:top w:val="nil"/>
               <w:left w:val="nil"/>
@@ -932,7 +948,7 @@
         <w:tc>
           <w:tcPr>
             <w:tcW w:w="3260" w:type="dxa"/>
-            <w:gridSpan w:val="3"/>
+            <w:gridSpan w:val="5"/>
             <w:tcBorders>
               <w:top w:val="nil"/>
               <w:left w:val="nil"/>
@@ -995,6 +1011,7 @@
         <w:tc>
           <w:tcPr>
             <w:tcW w:w="1134" w:type="dxa"/>
+            <w:gridSpan w:val="2"/>
             <w:tcBorders>
               <w:top w:val="nil"/>
               <w:left w:val="nil"/>
@@ -1051,7 +1068,7 @@
         <w:tc>
           <w:tcPr>
             <w:tcW w:w="5185" w:type="dxa"/>
-            <w:gridSpan w:val="5"/>
+            <w:gridSpan w:val="6"/>
             <w:tcBorders>
               <w:top w:val="nil"/>
               <w:left w:val="nil"/>
@@ -1123,7 +1140,7 @@
         <w:tc>
           <w:tcPr>
             <w:tcW w:w="2552" w:type="dxa"/>
-            <w:gridSpan w:val="2"/>
+            <w:gridSpan w:val="5"/>
             <w:tcBorders>
               <w:top w:val="nil"/>
               <w:left w:val="nil"/>
@@ -1174,6 +1191,7 @@
         <w:tc>
           <w:tcPr>
             <w:tcW w:w="709" w:type="dxa"/>
+            <w:gridSpan w:val="2"/>
             <w:tcBorders>
               <w:top w:val="nil"/>
               <w:left w:val="nil"/>
@@ -1199,7 +1217,7 @@
         <w:tc>
           <w:tcPr>
             <w:tcW w:w="1134" w:type="dxa"/>
-            <w:gridSpan w:val="2"/>
+            <w:gridSpan w:val="3"/>
             <w:tcBorders>
               <w:top w:val="nil"/>
               <w:left w:val="nil"/>
@@ -1225,7 +1243,7 @@
         <w:tc>
           <w:tcPr>
             <w:tcW w:w="3260" w:type="dxa"/>
-            <w:gridSpan w:val="3"/>
+            <w:gridSpan w:val="5"/>
             <w:tcBorders>
               <w:top w:val="nil"/>
               <w:left w:val="nil"/>
@@ -1270,6 +1288,7 @@
         <w:tc>
           <w:tcPr>
             <w:tcW w:w="1134" w:type="dxa"/>
+            <w:gridSpan w:val="2"/>
             <w:tcBorders>
               <w:top w:val="nil"/>
               <w:left w:val="nil"/>
@@ -1377,7 +1396,7 @@
         <w:tc>
           <w:tcPr>
             <w:tcW w:w="1499" w:type="dxa"/>
-            <w:gridSpan w:val="2"/>
+            <w:gridSpan w:val="3"/>
             <w:tcBorders>
               <w:top w:val="nil"/>
               <w:left w:val="nil"/>
@@ -1429,7 +1448,7 @@
         <w:tc>
           <w:tcPr>
             <w:tcW w:w="2552" w:type="dxa"/>
-            <w:gridSpan w:val="2"/>
+            <w:gridSpan w:val="5"/>
             <w:tcBorders>
               <w:top w:val="nil"/>
               <w:left w:val="nil"/>
@@ -1480,6 +1499,7 @@
         <w:tc>
           <w:tcPr>
             <w:tcW w:w="709" w:type="dxa"/>
+            <w:gridSpan w:val="2"/>
             <w:tcBorders>
               <w:top w:val="nil"/>
               <w:left w:val="nil"/>
@@ -1505,7 +1525,7 @@
         <w:tc>
           <w:tcPr>
             <w:tcW w:w="1134" w:type="dxa"/>
-            <w:gridSpan w:val="2"/>
+            <w:gridSpan w:val="3"/>
             <w:tcBorders>
               <w:top w:val="nil"/>
               <w:left w:val="nil"/>
@@ -1557,6 +1577,7 @@
         <w:tc>
           <w:tcPr>
             <w:tcW w:w="2126" w:type="dxa"/>
+            <w:gridSpan w:val="3"/>
             <w:tcBorders>
               <w:top w:val="nil"/>
               <w:left w:val="nil"/>
@@ -1582,6 +1603,7 @@
         <w:tc>
           <w:tcPr>
             <w:tcW w:w="1134" w:type="dxa"/>
+            <w:gridSpan w:val="2"/>
             <w:tcBorders>
               <w:top w:val="nil"/>
               <w:left w:val="nil"/>
@@ -1632,6 +1654,8 @@
       </w:tr>
       <w:tr>
         <w:trPr>
+          <w:gridAfter w:val="2"/>
+          <w:wAfter w:w="1499" w:type="dxa"/>
           <w:trHeight w:val="864"/>
         </w:trPr>
         <w:tc>
@@ -1709,7 +1733,7 @@
         </w:tc>
         <w:tc>
           <w:tcPr>
-            <w:tcW w:w="1499" w:type="dxa"/>
+            <w:tcW w:w="1194" w:type="dxa"/>
             <w:gridSpan w:val="2"/>
             <w:tcBorders>
               <w:top w:val="single" w:sz="4" w:space="0" w:color="auto"/>
@@ -1740,14 +1764,14 @@
                 <w:sz w:val="22"/>
                 <w:szCs w:val="22"/>
               </w:rPr>
-              <w:t>CCCD</w:t>
+              <w:t>Ngày tháng năm sinh</w:t>
             </w:r>
           </w:p>
         </w:tc>
         <w:tc>
           <w:tcPr>
-            <w:tcW w:w="1194" w:type="dxa"/>
-            <w:gridSpan w:val="2"/>
+            <w:tcW w:w="2552" w:type="dxa"/>
+            <w:gridSpan w:val="5"/>
             <w:tcBorders>
               <w:top w:val="single" w:sz="4" w:space="0" w:color="auto"/>
               <w:left w:val="nil"/>
@@ -1777,14 +1801,13 @@
                 <w:sz w:val="22"/>
                 <w:szCs w:val="22"/>
               </w:rPr>
-              <w:t>Ngày tháng năm sinh</w:t>
+              <w:t>Nơi sinh</w:t>
             </w:r>
           </w:p>
         </w:tc>
         <w:tc>
           <w:tcPr>
-            <w:tcW w:w="2552" w:type="dxa"/>
-            <w:gridSpan w:val="2"/>
+            <w:tcW w:w="567" w:type="dxa"/>
             <w:tcBorders>
               <w:top w:val="single" w:sz="4" w:space="0" w:color="auto"/>
               <w:left w:val="nil"/>
@@ -1814,13 +1837,13 @@
                 <w:sz w:val="22"/>
                 <w:szCs w:val="22"/>
               </w:rPr>
-              <w:t>Nơi sinh</w:t>
+              <w:t>Giới tính</w:t>
             </w:r>
           </w:p>
         </w:tc>
         <w:tc>
           <w:tcPr>
-            <w:tcW w:w="567" w:type="dxa"/>
+            <w:tcW w:w="709" w:type="dxa"/>
             <w:tcBorders>
               <w:top w:val="single" w:sz="4" w:space="0" w:color="auto"/>
               <w:left w:val="nil"/>
@@ -1850,13 +1873,14 @@
                 <w:sz w:val="22"/>
                 <w:szCs w:val="22"/>
               </w:rPr>
-              <w:t>Giới tính</w:t>
+              <w:t>Dân tộc</w:t>
             </w:r>
           </w:p>
         </w:tc>
         <w:tc>
           <w:tcPr>
-            <w:tcW w:w="709" w:type="dxa"/>
+            <w:tcW w:w="1134" w:type="dxa"/>
+            <w:gridSpan w:val="3"/>
             <w:tcBorders>
               <w:top w:val="single" w:sz="4" w:space="0" w:color="auto"/>
               <w:left w:val="nil"/>
@@ -1886,14 +1910,14 @@
                 <w:sz w:val="22"/>
                 <w:szCs w:val="22"/>
               </w:rPr>
-              <w:t>Dân tộc</w:t>
+              <w:t>Xếp loại tốt nghiệp</w:t>
             </w:r>
           </w:p>
         </w:tc>
         <w:tc>
           <w:tcPr>
             <w:tcW w:w="1134" w:type="dxa"/>
-            <w:gridSpan w:val="2"/>
+            <w:gridSpan w:val="3"/>
             <w:tcBorders>
               <w:top w:val="single" w:sz="4" w:space="0" w:color="auto"/>
               <w:left w:val="nil"/>
@@ -1923,43 +1947,6 @@
                 <w:sz w:val="22"/>
                 <w:szCs w:val="22"/>
               </w:rPr>
-              <w:t>Xếp loại tốt nghiệp</w:t>
-            </w:r>
-          </w:p>
-        </w:tc>
-        <w:tc>
-          <w:tcPr>
-            <w:tcW w:w="1134" w:type="dxa"/>
-            <w:gridSpan w:val="2"/>
-            <w:tcBorders>
-              <w:top w:val="single" w:sz="4" w:space="0" w:color="auto"/>
-              <w:left w:val="nil"/>
-              <w:bottom w:val="single" w:sz="4" w:space="0" w:color="auto"/>
-              <w:right w:val="single" w:sz="4" w:space="0" w:color="auto"/>
-            </w:tcBorders>
-            <w:shd w:val="clear" w:color="auto" w:fill="auto"/>
-            <w:vAlign w:val="center"/>
-            <w:hideMark/>
-          </w:tcPr>
-          <w:p>
-            <w:pPr>
-              <w:spacing w:after="0" w:line="240" w:lineRule="auto"/>
-              <w:ind w:left="-57" w:right="-57"/>
-              <w:jc w:val="center"/>
-              <w:rPr>
-                <w:rFonts w:ascii="Calibri" w:eastAsia="Times New Roman" w:hAnsi="Calibri" w:cs="Calibri"/>
-                <w:color w:val="000000"/>
-                <w:sz w:val="22"/>
-                <w:szCs w:val="22"/>
-              </w:rPr>
-            </w:pPr>
-            <w:r>
-              <w:rPr>
-                <w:rFonts w:ascii="Calibri" w:eastAsia="Times New Roman" w:hAnsi="Calibri" w:cs="Calibri"/>
-                <w:color w:val="000000"/>
-                <w:sz w:val="22"/>
-                <w:szCs w:val="22"/>
-              </w:rPr>
               <w:t>Số hiệu văn bằng</w:t>
             </w:r>
           </w:p>
@@ -1967,6 +1954,7 @@
         <w:tc>
           <w:tcPr>
             <w:tcW w:w="2126" w:type="dxa"/>
+            <w:gridSpan w:val="4"/>
             <w:tcBorders>
               <w:top w:val="single" w:sz="4" w:space="0" w:color="auto"/>
               <w:left w:val="nil"/>
@@ -2043,13 +2031,12 @@
               </w:rPr>
               <w:t>bản sao</w:t>
             </w:r>
-            <w:bookmarkStart w:id="0" w:name="_GoBack"/>
-            <w:bookmarkEnd w:id="0"/>
           </w:p>
         </w:tc>
         <w:tc>
           <w:tcPr>
             <w:tcW w:w="567" w:type="dxa"/>
+            <w:gridSpan w:val="2"/>
             <w:tcBorders>
               <w:top w:val="single" w:sz="4" w:space="0" w:color="auto"/>
               <w:left w:val="nil"/>
@@ -2081,6 +2068,723 @@
               </w:rPr>
               <w:t>Ghi chú</w:t>
             </w:r>
+          </w:p>
+        </w:tc>
+      </w:tr>
+      <w:tr>
+        <w:trPr>
+          <w:gridAfter w:val="2"/>
+          <w:wAfter w:w="1499" w:type="dxa"/>
+          <w:trHeight w:val="288"/>
+        </w:trPr>
+        <w:tc>
+          <w:tcPr>
+            <w:tcW w:w="532" w:type="dxa"/>
+            <w:tcBorders>
+              <w:top w:val="nil"/>
+              <w:left w:val="single" w:sz="4" w:space="0" w:color="auto"/>
+              <w:bottom w:val="single" w:sz="4" w:space="0" w:color="auto"/>
+              <w:right w:val="single" w:sz="4" w:space="0" w:color="auto"/>
+            </w:tcBorders>
+            <w:shd w:val="clear" w:color="auto" w:fill="auto"/>
+            <w:noWrap/>
+            <w:vAlign w:val="bottom"/>
+            <w:hideMark/>
+          </w:tcPr>
+          <w:p>
+            <w:pPr>
+              <w:spacing w:after="0" w:line="240" w:lineRule="auto"/>
+              <w:ind w:left="-57" w:right="-57"/>
+              <w:jc w:val="center"/>
+              <w:rPr>
+                <w:rFonts w:ascii="Calibri" w:eastAsia="Times New Roman" w:hAnsi="Calibri" w:cs="Calibri"/>
+                <w:color w:val="000000"/>
+                <w:sz w:val="22"/>
+                <w:szCs w:val="22"/>
+              </w:rPr>
+            </w:pPr>
+            <w:r>
+              <w:rPr>
+                <w:rFonts w:ascii="Calibri" w:eastAsia="Times New Roman" w:hAnsi="Calibri" w:cs="Calibri"/>
+                <w:color w:val="000000"/>
+                <w:sz w:val="22"/>
+                <w:szCs w:val="22"/>
+              </w:rPr>
+              <w:t>{#students}{stt</w:t>
+            </w:r>
+            <w:r>
+              <w:rPr>
+                <w:rFonts w:ascii="Calibri" w:eastAsia="Times New Roman" w:hAnsi="Calibri" w:cs="Calibri"/>
+                <w:color w:val="000000"/>
+                <w:sz w:val="22"/>
+                <w:szCs w:val="22"/>
+              </w:rPr>
+              <w:t>}</w:t>
+            </w:r>
+          </w:p>
+        </w:tc>
+        <w:tc>
+          <w:tcPr>
+            <w:tcW w:w="3154" w:type="dxa"/>
+            <w:gridSpan w:val="2"/>
+            <w:tcBorders>
+              <w:top w:val="nil"/>
+              <w:left w:val="nil"/>
+              <w:bottom w:val="single" w:sz="4" w:space="0" w:color="auto"/>
+              <w:right w:val="single" w:sz="4" w:space="0" w:color="auto"/>
+            </w:tcBorders>
+            <w:shd w:val="clear" w:color="auto" w:fill="auto"/>
+            <w:noWrap/>
+            <w:vAlign w:val="bottom"/>
+            <w:hideMark/>
+          </w:tcPr>
+          <w:p>
+            <w:pPr>
+              <w:spacing w:after="0" w:line="240" w:lineRule="auto"/>
+              <w:ind w:left="-57" w:right="-57"/>
+              <w:rPr>
+                <w:rFonts w:ascii="Calibri" w:eastAsia="Times New Roman" w:hAnsi="Calibri" w:cs="Calibri"/>
+                <w:color w:val="000000"/>
+                <w:sz w:val="22"/>
+                <w:szCs w:val="22"/>
+              </w:rPr>
+            </w:pPr>
+            <w:r>
+              <w:rPr>
+                <w:sz w:val="22"/>
+                <w:szCs w:val="22"/>
+                <w:lang w:val="fr-FR"/>
+              </w:rPr>
+              <w:t>{</w:t>
+            </w:r>
+            <w:r>
+              <w:rPr>
+                <w:sz w:val="22"/>
+                <w:szCs w:val="22"/>
+                <w:lang w:val="fr-FR"/>
+              </w:rPr>
+              <w:t>hocSinh.hoTen</w:t>
+            </w:r>
+            <w:r>
+              <w:rPr>
+                <w:sz w:val="22"/>
+                <w:szCs w:val="22"/>
+                <w:lang w:val="fr-FR"/>
+              </w:rPr>
+              <w:t>}</w:t>
+            </w:r>
+          </w:p>
+        </w:tc>
+        <w:tc>
+          <w:tcPr>
+            <w:tcW w:w="1194" w:type="dxa"/>
+            <w:gridSpan w:val="2"/>
+            <w:tcBorders>
+              <w:top w:val="nil"/>
+              <w:left w:val="nil"/>
+              <w:bottom w:val="single" w:sz="4" w:space="0" w:color="auto"/>
+              <w:right w:val="single" w:sz="4" w:space="0" w:color="auto"/>
+            </w:tcBorders>
+            <w:shd w:val="clear" w:color="auto" w:fill="auto"/>
+            <w:noWrap/>
+            <w:vAlign w:val="bottom"/>
+            <w:hideMark/>
+          </w:tcPr>
+          <w:p>
+            <w:pPr>
+              <w:spacing w:after="0" w:line="240" w:lineRule="auto"/>
+              <w:ind w:left="-57" w:right="-57"/>
+              <w:rPr>
+                <w:rFonts w:ascii="Calibri" w:eastAsia="Times New Roman" w:hAnsi="Calibri" w:cs="Calibri"/>
+                <w:color w:val="000000"/>
+                <w:sz w:val="22"/>
+                <w:szCs w:val="22"/>
+              </w:rPr>
+            </w:pPr>
+            <w:r>
+              <w:rPr>
+                <w:rFonts w:ascii="Calibri" w:eastAsia="Times New Roman" w:hAnsi="Calibri" w:cs="Calibri"/>
+                <w:color w:val="000000"/>
+                <w:sz w:val="22"/>
+                <w:szCs w:val="22"/>
+              </w:rPr>
+              <w:t>{ngaySinh_fm}</w:t>
+            </w:r>
+          </w:p>
+        </w:tc>
+        <w:tc>
+          <w:tcPr>
+            <w:tcW w:w="2552" w:type="dxa"/>
+            <w:gridSpan w:val="5"/>
+            <w:tcBorders>
+              <w:top w:val="nil"/>
+              <w:left w:val="nil"/>
+              <w:bottom w:val="single" w:sz="4" w:space="0" w:color="auto"/>
+              <w:right w:val="single" w:sz="4" w:space="0" w:color="auto"/>
+            </w:tcBorders>
+            <w:shd w:val="clear" w:color="auto" w:fill="auto"/>
+            <w:noWrap/>
+            <w:vAlign w:val="bottom"/>
+            <w:hideMark/>
+          </w:tcPr>
+          <w:p>
+            <w:pPr>
+              <w:spacing w:after="0" w:line="240" w:lineRule="auto"/>
+              <w:ind w:left="-57" w:right="-57"/>
+              <w:rPr>
+                <w:rFonts w:ascii="Calibri" w:eastAsia="Times New Roman" w:hAnsi="Calibri" w:cs="Calibri"/>
+                <w:color w:val="000000"/>
+                <w:sz w:val="22"/>
+                <w:szCs w:val="22"/>
+              </w:rPr>
+            </w:pPr>
+            <w:r>
+              <w:rPr>
+                <w:rFonts w:ascii="Calibri" w:eastAsia="Times New Roman" w:hAnsi="Calibri" w:cs="Calibri"/>
+                <w:color w:val="000000"/>
+                <w:sz w:val="22"/>
+                <w:szCs w:val="22"/>
+              </w:rPr>
+              <w:t>{hocSinh.noiSinh}</w:t>
+            </w:r>
+          </w:p>
+        </w:tc>
+        <w:tc>
+          <w:tcPr>
+            <w:tcW w:w="567" w:type="dxa"/>
+            <w:tcBorders>
+              <w:top w:val="nil"/>
+              <w:left w:val="nil"/>
+              <w:bottom w:val="single" w:sz="4" w:space="0" w:color="auto"/>
+              <w:right w:val="single" w:sz="4" w:space="0" w:color="auto"/>
+            </w:tcBorders>
+            <w:shd w:val="clear" w:color="auto" w:fill="auto"/>
+            <w:noWrap/>
+            <w:vAlign w:val="bottom"/>
+            <w:hideMark/>
+          </w:tcPr>
+          <w:p>
+            <w:pPr>
+              <w:spacing w:after="0" w:line="240" w:lineRule="auto"/>
+              <w:ind w:left="-57" w:right="-57"/>
+              <w:rPr>
+                <w:rFonts w:ascii="Calibri" w:eastAsia="Times New Roman" w:hAnsi="Calibri" w:cs="Calibri"/>
+                <w:color w:val="000000"/>
+                <w:sz w:val="22"/>
+                <w:szCs w:val="22"/>
+              </w:rPr>
+            </w:pPr>
+            <w:r>
+              <w:rPr>
+                <w:rFonts w:ascii="Calibri" w:eastAsia="Times New Roman" w:hAnsi="Calibri" w:cs="Calibri"/>
+                <w:color w:val="000000"/>
+                <w:sz w:val="22"/>
+                <w:szCs w:val="22"/>
+              </w:rPr>
+              <w:t>{gioiTinh_fm}</w:t>
+            </w:r>
+          </w:p>
+        </w:tc>
+        <w:tc>
+          <w:tcPr>
+            <w:tcW w:w="709" w:type="dxa"/>
+            <w:tcBorders>
+              <w:top w:val="nil"/>
+              <w:left w:val="nil"/>
+              <w:bottom w:val="single" w:sz="4" w:space="0" w:color="auto"/>
+              <w:right w:val="single" w:sz="4" w:space="0" w:color="auto"/>
+            </w:tcBorders>
+            <w:shd w:val="clear" w:color="auto" w:fill="auto"/>
+            <w:noWrap/>
+            <w:vAlign w:val="bottom"/>
+            <w:hideMark/>
+          </w:tcPr>
+          <w:p>
+            <w:pPr>
+              <w:spacing w:after="0" w:line="240" w:lineRule="auto"/>
+              <w:ind w:left="-57" w:right="-57"/>
+              <w:rPr>
+                <w:rFonts w:ascii="Calibri" w:eastAsia="Times New Roman" w:hAnsi="Calibri" w:cs="Calibri"/>
+                <w:color w:val="000000"/>
+                <w:sz w:val="22"/>
+                <w:szCs w:val="22"/>
+              </w:rPr>
+            </w:pPr>
+            <w:r>
+              <w:rPr>
+                <w:rFonts w:ascii="Calibri" w:eastAsia="Times New Roman" w:hAnsi="Calibri" w:cs="Calibri"/>
+                <w:color w:val="000000"/>
+                <w:sz w:val="22"/>
+                <w:szCs w:val="22"/>
+              </w:rPr>
+              <w:t>{hocSinh.danToc}</w:t>
+            </w:r>
+          </w:p>
+        </w:tc>
+        <w:tc>
+          <w:tcPr>
+            <w:tcW w:w="1134" w:type="dxa"/>
+            <w:gridSpan w:val="3"/>
+            <w:tcBorders>
+              <w:top w:val="nil"/>
+              <w:left w:val="nil"/>
+              <w:bottom w:val="single" w:sz="4" w:space="0" w:color="auto"/>
+              <w:right w:val="single" w:sz="4" w:space="0" w:color="auto"/>
+            </w:tcBorders>
+            <w:shd w:val="clear" w:color="auto" w:fill="auto"/>
+            <w:noWrap/>
+            <w:vAlign w:val="bottom"/>
+            <w:hideMark/>
+          </w:tcPr>
+          <w:p>
+            <w:pPr>
+              <w:spacing w:after="0" w:line="240" w:lineRule="auto"/>
+              <w:ind w:left="-57" w:right="-57"/>
+              <w:rPr>
+                <w:rFonts w:ascii="Calibri" w:eastAsia="Times New Roman" w:hAnsi="Calibri" w:cs="Calibri"/>
+                <w:color w:val="000000"/>
+                <w:sz w:val="22"/>
+                <w:szCs w:val="22"/>
+              </w:rPr>
+            </w:pPr>
+            <w:r>
+              <w:rPr>
+                <w:rFonts w:ascii="Calibri" w:eastAsia="Times New Roman" w:hAnsi="Calibri" w:cs="Calibri"/>
+                <w:color w:val="000000"/>
+                <w:sz w:val="22"/>
+                <w:szCs w:val="22"/>
+              </w:rPr>
+              <w:t>{hocSinh.xepLoai}</w:t>
+            </w:r>
+          </w:p>
+        </w:tc>
+        <w:tc>
+          <w:tcPr>
+            <w:tcW w:w="1134" w:type="dxa"/>
+            <w:gridSpan w:val="3"/>
+            <w:tcBorders>
+              <w:top w:val="nil"/>
+              <w:left w:val="nil"/>
+              <w:bottom w:val="single" w:sz="4" w:space="0" w:color="auto"/>
+              <w:right w:val="single" w:sz="4" w:space="0" w:color="auto"/>
+            </w:tcBorders>
+            <w:shd w:val="clear" w:color="auto" w:fill="auto"/>
+            <w:noWrap/>
+            <w:vAlign w:val="bottom"/>
+            <w:hideMark/>
+          </w:tcPr>
+          <w:p>
+            <w:pPr>
+              <w:spacing w:after="0" w:line="240" w:lineRule="auto"/>
+              <w:ind w:left="-57" w:right="-57"/>
+              <w:rPr>
+                <w:rFonts w:ascii="Calibri" w:eastAsia="Times New Roman" w:hAnsi="Calibri" w:cs="Calibri"/>
+                <w:color w:val="000000"/>
+                <w:sz w:val="22"/>
+                <w:szCs w:val="22"/>
+              </w:rPr>
+            </w:pPr>
+            <w:r>
+              <w:rPr>
+                <w:rFonts w:ascii="Calibri" w:eastAsia="Times New Roman" w:hAnsi="Calibri" w:cs="Calibri"/>
+                <w:color w:val="000000"/>
+                <w:sz w:val="22"/>
+                <w:szCs w:val="22"/>
+              </w:rPr>
+              <w:t>{hocSinh.soHieuVanBang}</w:t>
+            </w:r>
+          </w:p>
+        </w:tc>
+        <w:tc>
+          <w:tcPr>
+            <w:tcW w:w="2126" w:type="dxa"/>
+            <w:gridSpan w:val="4"/>
+            <w:tcBorders>
+              <w:top w:val="nil"/>
+              <w:left w:val="nil"/>
+              <w:bottom w:val="single" w:sz="4" w:space="0" w:color="auto"/>
+              <w:right w:val="single" w:sz="4" w:space="0" w:color="auto"/>
+            </w:tcBorders>
+            <w:shd w:val="clear" w:color="auto" w:fill="auto"/>
+            <w:noWrap/>
+            <w:vAlign w:val="bottom"/>
+            <w:hideMark/>
+          </w:tcPr>
+          <w:p>
+            <w:pPr>
+              <w:spacing w:after="0" w:line="240" w:lineRule="auto"/>
+              <w:ind w:left="-57" w:right="-108"/>
+              <w:jc w:val="center"/>
+              <w:rPr>
+                <w:rFonts w:ascii="Calibri" w:eastAsia="Times New Roman" w:hAnsi="Calibri" w:cs="Calibri"/>
+                <w:color w:val="000000"/>
+                <w:sz w:val="22"/>
+                <w:szCs w:val="22"/>
+              </w:rPr>
+            </w:pPr>
+            <w:r>
+              <w:rPr>
+                <w:rFonts w:ascii="Calibri" w:eastAsia="Times New Roman" w:hAnsi="Calibri" w:cs="Calibri"/>
+                <w:color w:val="000000"/>
+                <w:sz w:val="22"/>
+                <w:szCs w:val="22"/>
+              </w:rPr>
+              <w:t>{soVaoSoBanSao}</w:t>
+            </w:r>
+            <w:r>
+              <w:rPr>
+                <w:rFonts w:ascii="Calibri" w:eastAsia="Times New Roman" w:hAnsi="Calibri" w:cs="Calibri"/>
+                <w:color w:val="000000"/>
+                <w:sz w:val="22"/>
+                <w:szCs w:val="22"/>
+              </w:rPr>
+              <w:t>{/</w:t>
+            </w:r>
+            <w:r>
+              <w:rPr>
+                <w:rFonts w:ascii="Calibri" w:eastAsia="Times New Roman" w:hAnsi="Calibri" w:cs="Calibri"/>
+                <w:color w:val="000000"/>
+                <w:sz w:val="22"/>
+                <w:szCs w:val="22"/>
+              </w:rPr>
+              <w:t>}</w:t>
+            </w:r>
+          </w:p>
+        </w:tc>
+        <w:tc>
+          <w:tcPr>
+            <w:tcW w:w="1134" w:type="dxa"/>
+            <w:tcBorders>
+              <w:top w:val="nil"/>
+              <w:left w:val="nil"/>
+              <w:bottom w:val="single" w:sz="4" w:space="0" w:color="auto"/>
+              <w:right w:val="single" w:sz="4" w:space="0" w:color="auto"/>
+            </w:tcBorders>
+            <w:shd w:val="clear" w:color="auto" w:fill="auto"/>
+            <w:noWrap/>
+            <w:vAlign w:val="bottom"/>
+            <w:hideMark/>
+          </w:tcPr>
+          <w:p>
+            <w:pPr>
+              <w:spacing w:after="0" w:line="240" w:lineRule="auto"/>
+              <w:ind w:left="-57" w:right="-57"/>
+              <w:rPr>
+                <w:rFonts w:ascii="Calibri" w:eastAsia="Times New Roman" w:hAnsi="Calibri" w:cs="Calibri"/>
+                <w:color w:val="000000"/>
+                <w:sz w:val="22"/>
+                <w:szCs w:val="22"/>
+              </w:rPr>
+            </w:pPr>
+            <w:r>
+              <w:rPr>
+                <w:rFonts w:ascii="Calibri" w:eastAsia="Times New Roman" w:hAnsi="Calibri" w:cs="Calibri"/>
+                <w:color w:val="000000"/>
+                <w:sz w:val="22"/>
+                <w:szCs w:val="22"/>
+              </w:rPr>
+              <w:t> </w:t>
+            </w:r>
+          </w:p>
+        </w:tc>
+        <w:tc>
+          <w:tcPr>
+            <w:tcW w:w="567" w:type="dxa"/>
+            <w:gridSpan w:val="2"/>
+            <w:tcBorders>
+              <w:top w:val="nil"/>
+              <w:left w:val="nil"/>
+              <w:bottom w:val="single" w:sz="4" w:space="0" w:color="auto"/>
+              <w:right w:val="single" w:sz="4" w:space="0" w:color="auto"/>
+            </w:tcBorders>
+            <w:shd w:val="clear" w:color="auto" w:fill="auto"/>
+            <w:noWrap/>
+            <w:vAlign w:val="bottom"/>
+            <w:hideMark/>
+          </w:tcPr>
+          <w:p>
+            <w:pPr>
+              <w:spacing w:after="0" w:line="240" w:lineRule="auto"/>
+              <w:ind w:left="-57" w:right="-57"/>
+              <w:rPr>
+                <w:rFonts w:ascii="Calibri" w:eastAsia="Times New Roman" w:hAnsi="Calibri" w:cs="Calibri"/>
+                <w:color w:val="000000"/>
+                <w:sz w:val="22"/>
+                <w:szCs w:val="22"/>
+              </w:rPr>
+            </w:pPr>
+            <w:r>
+              <w:rPr>
+                <w:rFonts w:ascii="Calibri" w:eastAsia="Times New Roman" w:hAnsi="Calibri" w:cs="Calibri"/>
+                <w:color w:val="000000"/>
+                <w:sz w:val="22"/>
+                <w:szCs w:val="22"/>
+              </w:rPr>
+              <w:t> </w:t>
+            </w:r>
+          </w:p>
+        </w:tc>
+      </w:tr>
+      <w:tr>
+        <w:trPr>
+          <w:gridAfter w:val="6"/>
+          <w:wAfter w:w="3827" w:type="dxa"/>
+          <w:trHeight w:val="288"/>
+        </w:trPr>
+        <w:tc>
+          <w:tcPr>
+            <w:tcW w:w="532" w:type="dxa"/>
+            <w:tcBorders>
+              <w:top w:val="nil"/>
+              <w:left w:val="nil"/>
+              <w:bottom w:val="nil"/>
+              <w:right w:val="nil"/>
+            </w:tcBorders>
+            <w:shd w:val="clear" w:color="auto" w:fill="auto"/>
+            <w:noWrap/>
+            <w:vAlign w:val="bottom"/>
+            <w:hideMark/>
+          </w:tcPr>
+          <w:p>
+            <w:pPr>
+              <w:spacing w:after="0" w:line="240" w:lineRule="auto"/>
+              <w:rPr>
+                <w:rFonts w:ascii="Calibri" w:eastAsia="Times New Roman" w:hAnsi="Calibri" w:cs="Calibri"/>
+                <w:color w:val="000000"/>
+                <w:sz w:val="22"/>
+                <w:szCs w:val="22"/>
+              </w:rPr>
+            </w:pPr>
+          </w:p>
+        </w:tc>
+        <w:tc>
+          <w:tcPr>
+            <w:tcW w:w="1418" w:type="dxa"/>
+            <w:tcBorders>
+              <w:top w:val="nil"/>
+              <w:left w:val="nil"/>
+              <w:bottom w:val="nil"/>
+              <w:right w:val="nil"/>
+            </w:tcBorders>
+            <w:shd w:val="clear" w:color="auto" w:fill="auto"/>
+            <w:noWrap/>
+            <w:vAlign w:val="bottom"/>
+            <w:hideMark/>
+          </w:tcPr>
+          <w:p>
+            <w:pPr>
+              <w:spacing w:after="0" w:line="240" w:lineRule="auto"/>
+              <w:rPr>
+                <w:rFonts w:eastAsia="Times New Roman"/>
+                <w:sz w:val="20"/>
+                <w:szCs w:val="20"/>
+              </w:rPr>
+            </w:pPr>
+          </w:p>
+        </w:tc>
+        <w:tc>
+          <w:tcPr>
+            <w:tcW w:w="2693" w:type="dxa"/>
+            <w:gridSpan w:val="2"/>
+            <w:tcBorders>
+              <w:top w:val="nil"/>
+              <w:left w:val="nil"/>
+              <w:bottom w:val="nil"/>
+              <w:right w:val="nil"/>
+            </w:tcBorders>
+            <w:shd w:val="clear" w:color="auto" w:fill="auto"/>
+            <w:noWrap/>
+            <w:vAlign w:val="bottom"/>
+            <w:hideMark/>
+          </w:tcPr>
+          <w:p>
+            <w:pPr>
+              <w:spacing w:after="0" w:line="240" w:lineRule="auto"/>
+              <w:rPr>
+                <w:rFonts w:eastAsia="Times New Roman"/>
+                <w:sz w:val="20"/>
+                <w:szCs w:val="20"/>
+              </w:rPr>
+            </w:pPr>
+          </w:p>
+        </w:tc>
+        <w:tc>
+          <w:tcPr>
+            <w:tcW w:w="932" w:type="dxa"/>
+            <w:gridSpan w:val="3"/>
+            <w:tcBorders>
+              <w:top w:val="nil"/>
+              <w:left w:val="nil"/>
+              <w:bottom w:val="nil"/>
+              <w:right w:val="nil"/>
+            </w:tcBorders>
+            <w:shd w:val="clear" w:color="auto" w:fill="auto"/>
+            <w:noWrap/>
+            <w:vAlign w:val="bottom"/>
+            <w:hideMark/>
+          </w:tcPr>
+          <w:p>
+            <w:pPr>
+              <w:spacing w:after="0" w:line="240" w:lineRule="auto"/>
+              <w:rPr>
+                <w:rFonts w:eastAsia="Times New Roman"/>
+                <w:sz w:val="20"/>
+                <w:szCs w:val="20"/>
+              </w:rPr>
+            </w:pPr>
+          </w:p>
+        </w:tc>
+        <w:tc>
+          <w:tcPr>
+            <w:tcW w:w="804" w:type="dxa"/>
+            <w:tcBorders>
+              <w:top w:val="nil"/>
+              <w:left w:val="nil"/>
+              <w:bottom w:val="nil"/>
+              <w:right w:val="nil"/>
+            </w:tcBorders>
+            <w:shd w:val="clear" w:color="auto" w:fill="auto"/>
+            <w:noWrap/>
+            <w:vAlign w:val="bottom"/>
+            <w:hideMark/>
+          </w:tcPr>
+          <w:p>
+            <w:pPr>
+              <w:spacing w:after="0" w:line="240" w:lineRule="auto"/>
+              <w:rPr>
+                <w:rFonts w:eastAsia="Times New Roman"/>
+                <w:sz w:val="20"/>
+                <w:szCs w:val="20"/>
+              </w:rPr>
+            </w:pPr>
+          </w:p>
+        </w:tc>
+        <w:tc>
+          <w:tcPr>
+            <w:tcW w:w="1039" w:type="dxa"/>
+            <w:tcBorders>
+              <w:top w:val="nil"/>
+              <w:left w:val="nil"/>
+              <w:bottom w:val="nil"/>
+              <w:right w:val="nil"/>
+            </w:tcBorders>
+            <w:shd w:val="clear" w:color="auto" w:fill="auto"/>
+            <w:noWrap/>
+            <w:vAlign w:val="bottom"/>
+            <w:hideMark/>
+          </w:tcPr>
+          <w:p>
+            <w:pPr>
+              <w:spacing w:after="0" w:line="240" w:lineRule="auto"/>
+              <w:rPr>
+                <w:rFonts w:eastAsia="Times New Roman"/>
+                <w:sz w:val="20"/>
+                <w:szCs w:val="20"/>
+              </w:rPr>
+            </w:pPr>
+          </w:p>
+        </w:tc>
+        <w:tc>
+          <w:tcPr>
+            <w:tcW w:w="1513" w:type="dxa"/>
+            <w:gridSpan w:val="4"/>
+            <w:tcBorders>
+              <w:top w:val="nil"/>
+              <w:left w:val="nil"/>
+              <w:bottom w:val="nil"/>
+              <w:right w:val="nil"/>
+            </w:tcBorders>
+            <w:shd w:val="clear" w:color="auto" w:fill="auto"/>
+            <w:noWrap/>
+            <w:vAlign w:val="bottom"/>
+            <w:hideMark/>
+          </w:tcPr>
+          <w:p>
+            <w:pPr>
+              <w:spacing w:after="0" w:line="240" w:lineRule="auto"/>
+              <w:rPr>
+                <w:rFonts w:eastAsia="Times New Roman"/>
+                <w:sz w:val="20"/>
+                <w:szCs w:val="20"/>
+              </w:rPr>
+            </w:pPr>
+          </w:p>
+        </w:tc>
+        <w:tc>
+          <w:tcPr>
+            <w:tcW w:w="2032" w:type="dxa"/>
+            <w:gridSpan w:val="4"/>
+            <w:tcBorders>
+              <w:top w:val="nil"/>
+              <w:left w:val="nil"/>
+              <w:bottom w:val="nil"/>
+              <w:right w:val="nil"/>
+            </w:tcBorders>
+            <w:shd w:val="clear" w:color="auto" w:fill="auto"/>
+            <w:noWrap/>
+            <w:vAlign w:val="bottom"/>
+            <w:hideMark/>
+          </w:tcPr>
+          <w:p>
+            <w:pPr>
+              <w:spacing w:after="0" w:line="240" w:lineRule="auto"/>
+              <w:rPr>
+                <w:rFonts w:eastAsia="Times New Roman"/>
+                <w:sz w:val="20"/>
+                <w:szCs w:val="20"/>
+              </w:rPr>
+            </w:pPr>
+          </w:p>
+        </w:tc>
+        <w:tc>
+          <w:tcPr>
+            <w:tcW w:w="1228" w:type="dxa"/>
+            <w:gridSpan w:val="3"/>
+            <w:tcBorders>
+              <w:top w:val="nil"/>
+              <w:left w:val="nil"/>
+              <w:bottom w:val="nil"/>
+              <w:right w:val="nil"/>
+            </w:tcBorders>
+            <w:shd w:val="clear" w:color="auto" w:fill="auto"/>
+            <w:noWrap/>
+            <w:vAlign w:val="bottom"/>
+            <w:hideMark/>
+          </w:tcPr>
+          <w:p>
+            <w:pPr>
+              <w:spacing w:after="0" w:line="240" w:lineRule="auto"/>
+              <w:rPr>
+                <w:rFonts w:eastAsia="Times New Roman"/>
+                <w:sz w:val="20"/>
+                <w:szCs w:val="20"/>
+              </w:rPr>
+            </w:pPr>
+          </w:p>
+        </w:tc>
+        <w:tc>
+          <w:tcPr>
+            <w:tcW w:w="284" w:type="dxa"/>
+            <w:tcBorders>
+              <w:top w:val="nil"/>
+              <w:left w:val="nil"/>
+              <w:bottom w:val="nil"/>
+              <w:right w:val="nil"/>
+            </w:tcBorders>
+            <w:shd w:val="clear" w:color="auto" w:fill="auto"/>
+            <w:noWrap/>
+            <w:vAlign w:val="bottom"/>
+            <w:hideMark/>
+          </w:tcPr>
+          <w:p>
+            <w:pPr>
+              <w:spacing w:after="0" w:line="240" w:lineRule="auto"/>
+              <w:rPr>
+                <w:rFonts w:eastAsia="Times New Roman"/>
+                <w:sz w:val="20"/>
+                <w:szCs w:val="20"/>
+              </w:rPr>
+            </w:pPr>
           </w:p>
         </w:tc>
       </w:tr>
@@ -2093,23 +2797,204 @@
             <w:tcW w:w="532" w:type="dxa"/>
             <w:tcBorders>
               <w:top w:val="nil"/>
-              <w:left w:val="single" w:sz="4" w:space="0" w:color="auto"/>
-              <w:bottom w:val="single" w:sz="4" w:space="0" w:color="auto"/>
-              <w:right w:val="single" w:sz="4" w:space="0" w:color="auto"/>
-            </w:tcBorders>
-            <w:shd w:val="clear" w:color="auto" w:fill="auto"/>
-            <w:noWrap/>
-            <w:vAlign w:val="bottom"/>
-            <w:hideMark/>
-          </w:tcPr>
-          <w:p>
-            <w:pPr>
-              <w:spacing w:after="0" w:line="240" w:lineRule="auto"/>
-              <w:ind w:left="-57" w:right="-57"/>
+              <w:left w:val="nil"/>
+              <w:bottom w:val="nil"/>
+              <w:right w:val="nil"/>
+            </w:tcBorders>
+            <w:shd w:val="clear" w:color="auto" w:fill="auto"/>
+            <w:noWrap/>
+            <w:vAlign w:val="bottom"/>
+            <w:hideMark/>
+          </w:tcPr>
+          <w:p>
+            <w:pPr>
+              <w:spacing w:after="0" w:line="240" w:lineRule="auto"/>
+              <w:rPr>
+                <w:rFonts w:eastAsia="Times New Roman"/>
+                <w:sz w:val="20"/>
+                <w:szCs w:val="20"/>
+              </w:rPr>
+            </w:pPr>
+          </w:p>
+        </w:tc>
+        <w:tc>
+          <w:tcPr>
+            <w:tcW w:w="3154" w:type="dxa"/>
+            <w:gridSpan w:val="2"/>
+            <w:tcBorders>
+              <w:top w:val="nil"/>
+              <w:left w:val="nil"/>
+              <w:bottom w:val="nil"/>
+              <w:right w:val="nil"/>
+            </w:tcBorders>
+            <w:shd w:val="clear" w:color="auto" w:fill="auto"/>
+            <w:noWrap/>
+            <w:vAlign w:val="bottom"/>
+            <w:hideMark/>
+          </w:tcPr>
+          <w:p>
+            <w:pPr>
+              <w:spacing w:after="0" w:line="240" w:lineRule="auto"/>
+              <w:rPr>
+                <w:rFonts w:eastAsia="Times New Roman"/>
+                <w:sz w:val="20"/>
+                <w:szCs w:val="20"/>
+              </w:rPr>
+            </w:pPr>
+          </w:p>
+        </w:tc>
+        <w:tc>
+          <w:tcPr>
+            <w:tcW w:w="1499" w:type="dxa"/>
+            <w:gridSpan w:val="3"/>
+            <w:tcBorders>
+              <w:top w:val="nil"/>
+              <w:left w:val="nil"/>
+              <w:bottom w:val="nil"/>
+              <w:right w:val="nil"/>
+            </w:tcBorders>
+            <w:shd w:val="clear" w:color="auto" w:fill="auto"/>
+            <w:noWrap/>
+            <w:vAlign w:val="bottom"/>
+            <w:hideMark/>
+          </w:tcPr>
+          <w:p>
+            <w:pPr>
+              <w:spacing w:after="0" w:line="240" w:lineRule="auto"/>
+              <w:rPr>
+                <w:rFonts w:eastAsia="Times New Roman"/>
+                <w:sz w:val="20"/>
+                <w:szCs w:val="20"/>
+              </w:rPr>
+            </w:pPr>
+          </w:p>
+        </w:tc>
+        <w:tc>
+          <w:tcPr>
+            <w:tcW w:w="1194" w:type="dxa"/>
+            <w:gridSpan w:val="2"/>
+            <w:tcBorders>
+              <w:top w:val="nil"/>
+              <w:left w:val="nil"/>
+              <w:bottom w:val="nil"/>
+              <w:right w:val="nil"/>
+            </w:tcBorders>
+            <w:shd w:val="clear" w:color="auto" w:fill="auto"/>
+            <w:noWrap/>
+            <w:vAlign w:val="bottom"/>
+            <w:hideMark/>
+          </w:tcPr>
+          <w:p>
+            <w:pPr>
+              <w:spacing w:after="0" w:line="240" w:lineRule="auto"/>
+              <w:rPr>
+                <w:rFonts w:eastAsia="Times New Roman"/>
+                <w:sz w:val="20"/>
+                <w:szCs w:val="20"/>
+              </w:rPr>
+            </w:pPr>
+          </w:p>
+        </w:tc>
+        <w:tc>
+          <w:tcPr>
+            <w:tcW w:w="2552" w:type="dxa"/>
+            <w:gridSpan w:val="5"/>
+            <w:tcBorders>
+              <w:top w:val="nil"/>
+              <w:left w:val="nil"/>
+              <w:bottom w:val="nil"/>
+              <w:right w:val="nil"/>
+            </w:tcBorders>
+            <w:shd w:val="clear" w:color="auto" w:fill="auto"/>
+            <w:noWrap/>
+            <w:vAlign w:val="bottom"/>
+            <w:hideMark/>
+          </w:tcPr>
+          <w:p>
+            <w:pPr>
+              <w:spacing w:after="0" w:line="240" w:lineRule="auto"/>
+              <w:rPr>
+                <w:rFonts w:eastAsia="Times New Roman"/>
+                <w:sz w:val="20"/>
+                <w:szCs w:val="20"/>
+              </w:rPr>
+            </w:pPr>
+          </w:p>
+        </w:tc>
+        <w:tc>
+          <w:tcPr>
+            <w:tcW w:w="567" w:type="dxa"/>
+            <w:tcBorders>
+              <w:top w:val="nil"/>
+              <w:left w:val="nil"/>
+              <w:bottom w:val="nil"/>
+              <w:right w:val="nil"/>
+            </w:tcBorders>
+            <w:shd w:val="clear" w:color="auto" w:fill="auto"/>
+            <w:noWrap/>
+            <w:vAlign w:val="bottom"/>
+            <w:hideMark/>
+          </w:tcPr>
+          <w:p>
+            <w:pPr>
+              <w:spacing w:after="0" w:line="240" w:lineRule="auto"/>
+              <w:rPr>
+                <w:rFonts w:eastAsia="Times New Roman"/>
+                <w:sz w:val="20"/>
+                <w:szCs w:val="20"/>
+              </w:rPr>
+            </w:pPr>
+          </w:p>
+        </w:tc>
+        <w:tc>
+          <w:tcPr>
+            <w:tcW w:w="709" w:type="dxa"/>
+            <w:gridSpan w:val="2"/>
+            <w:tcBorders>
+              <w:top w:val="nil"/>
+              <w:left w:val="nil"/>
+              <w:bottom w:val="nil"/>
+              <w:right w:val="nil"/>
+            </w:tcBorders>
+            <w:shd w:val="clear" w:color="auto" w:fill="auto"/>
+            <w:noWrap/>
+            <w:vAlign w:val="bottom"/>
+            <w:hideMark/>
+          </w:tcPr>
+          <w:p>
+            <w:pPr>
+              <w:spacing w:after="0" w:line="240" w:lineRule="auto"/>
+              <w:rPr>
+                <w:rFonts w:eastAsia="Times New Roman"/>
+                <w:sz w:val="20"/>
+                <w:szCs w:val="20"/>
+              </w:rPr>
+            </w:pPr>
+          </w:p>
+        </w:tc>
+        <w:tc>
+          <w:tcPr>
+            <w:tcW w:w="4394" w:type="dxa"/>
+            <w:gridSpan w:val="8"/>
+            <w:tcBorders>
+              <w:top w:val="nil"/>
+              <w:left w:val="nil"/>
+              <w:bottom w:val="nil"/>
+              <w:right w:val="nil"/>
+            </w:tcBorders>
+            <w:shd w:val="clear" w:color="auto" w:fill="auto"/>
+            <w:noWrap/>
+            <w:vAlign w:val="bottom"/>
+            <w:hideMark/>
+          </w:tcPr>
+          <w:p>
+            <w:pPr>
+              <w:spacing w:after="0" w:line="240" w:lineRule="auto"/>
               <w:jc w:val="center"/>
               <w:rPr>
                 <w:rFonts w:ascii="Calibri" w:eastAsia="Times New Roman" w:hAnsi="Calibri" w:cs="Calibri"/>
-                <w:color w:val="000000"/>
+                <w:i/>
+                <w:iCs/>
                 <w:sz w:val="22"/>
                 <w:szCs w:val="22"/>
               </w:rPr>
@@ -2117,753 +3002,67 @@
             <w:r>
               <w:rPr>
                 <w:rFonts w:ascii="Calibri" w:eastAsia="Times New Roman" w:hAnsi="Calibri" w:cs="Calibri"/>
-                <w:color w:val="000000"/>
-                <w:sz w:val="22"/>
-                <w:szCs w:val="22"/>
-              </w:rPr>
-              <w:t>{#students}{stt</w:t>
+                <w:i/>
+                <w:iCs/>
+                <w:sz w:val="22"/>
+                <w:szCs w:val="22"/>
+              </w:rPr>
+              <w:t>{diaPhuong}</w:t>
             </w:r>
             <w:r>
               <w:rPr>
                 <w:rFonts w:ascii="Calibri" w:eastAsia="Times New Roman" w:hAnsi="Calibri" w:cs="Calibri"/>
-                <w:color w:val="000000"/>
-                <w:sz w:val="22"/>
-                <w:szCs w:val="22"/>
-              </w:rPr>
-              <w:t>}</w:t>
-            </w:r>
-          </w:p>
-        </w:tc>
-        <w:tc>
-          <w:tcPr>
-            <w:tcW w:w="3154" w:type="dxa"/>
-            <w:gridSpan w:val="2"/>
-            <w:tcBorders>
-              <w:top w:val="nil"/>
-              <w:left w:val="nil"/>
-              <w:bottom w:val="single" w:sz="4" w:space="0" w:color="auto"/>
-              <w:right w:val="single" w:sz="4" w:space="0" w:color="auto"/>
-            </w:tcBorders>
-            <w:shd w:val="clear" w:color="auto" w:fill="auto"/>
-            <w:noWrap/>
-            <w:vAlign w:val="bottom"/>
-            <w:hideMark/>
-          </w:tcPr>
-          <w:p>
-            <w:pPr>
-              <w:spacing w:after="0" w:line="240" w:lineRule="auto"/>
-              <w:ind w:left="-57" w:right="-57"/>
-              <w:rPr>
-                <w:rFonts w:ascii="Calibri" w:eastAsia="Times New Roman" w:hAnsi="Calibri" w:cs="Calibri"/>
-                <w:color w:val="000000"/>
-                <w:sz w:val="22"/>
-                <w:szCs w:val="22"/>
-              </w:rPr>
-            </w:pPr>
-            <w:r>
-              <w:rPr>
-                <w:sz w:val="22"/>
-                <w:szCs w:val="22"/>
-                <w:lang w:val="fr-FR"/>
-              </w:rPr>
-              <w:t>{</w:t>
+                <w:i/>
+                <w:iCs/>
+                <w:sz w:val="22"/>
+                <w:szCs w:val="22"/>
+              </w:rPr>
+              <w:t xml:space="preserve">, </w:t>
             </w:r>
             <w:r>
               <w:rPr>
-                <w:sz w:val="22"/>
-                <w:szCs w:val="22"/>
-                <w:lang w:val="fr-FR"/>
-              </w:rPr>
-              <w:t>hoTen</w:t>
+                <w:rFonts w:ascii="Calibri" w:eastAsia="Times New Roman" w:hAnsi="Calibri" w:cs="Calibri"/>
+                <w:i/>
+                <w:iCs/>
+                <w:sz w:val="22"/>
+                <w:szCs w:val="22"/>
+              </w:rPr>
+              <w:t>{ngayCap}</w:t>
             </w:r>
-            <w:r>
-              <w:rPr>
-                <w:sz w:val="22"/>
-                <w:szCs w:val="22"/>
-                <w:lang w:val="fr-FR"/>
-              </w:rPr>
-              <w:t>}</w:t>
-            </w:r>
-          </w:p>
-        </w:tc>
-        <w:tc>
-          <w:tcPr>
-            <w:tcW w:w="1499" w:type="dxa"/>
-            <w:gridSpan w:val="2"/>
-            <w:tcBorders>
-              <w:top w:val="nil"/>
-              <w:left w:val="nil"/>
-              <w:bottom w:val="single" w:sz="4" w:space="0" w:color="auto"/>
-              <w:right w:val="single" w:sz="4" w:space="0" w:color="auto"/>
-            </w:tcBorders>
-            <w:shd w:val="clear" w:color="auto" w:fill="auto"/>
-            <w:noWrap/>
-            <w:vAlign w:val="bottom"/>
-            <w:hideMark/>
-          </w:tcPr>
-          <w:p>
-            <w:pPr>
-              <w:spacing w:after="0" w:line="240" w:lineRule="auto"/>
-              <w:ind w:left="-57" w:right="-168"/>
-              <w:rPr>
-                <w:rFonts w:ascii="Calibri" w:eastAsia="Times New Roman" w:hAnsi="Calibri" w:cs="Calibri"/>
-                <w:color w:val="000000"/>
-                <w:sz w:val="22"/>
-                <w:szCs w:val="22"/>
-              </w:rPr>
-            </w:pPr>
-            <w:r>
-              <w:rPr>
-                <w:rFonts w:ascii="Calibri" w:eastAsia="Times New Roman" w:hAnsi="Calibri" w:cs="Calibri"/>
-                <w:color w:val="000000"/>
-                <w:sz w:val="22"/>
-                <w:szCs w:val="22"/>
-              </w:rPr>
-              <w:t>{cccd}</w:t>
-            </w:r>
-          </w:p>
-        </w:tc>
-        <w:tc>
-          <w:tcPr>
-            <w:tcW w:w="1194" w:type="dxa"/>
-            <w:gridSpan w:val="2"/>
-            <w:tcBorders>
-              <w:top w:val="nil"/>
-              <w:left w:val="nil"/>
-              <w:bottom w:val="single" w:sz="4" w:space="0" w:color="auto"/>
-              <w:right w:val="single" w:sz="4" w:space="0" w:color="auto"/>
-            </w:tcBorders>
-            <w:shd w:val="clear" w:color="auto" w:fill="auto"/>
-            <w:noWrap/>
-            <w:vAlign w:val="bottom"/>
-            <w:hideMark/>
-          </w:tcPr>
-          <w:p>
-            <w:pPr>
-              <w:spacing w:after="0" w:line="240" w:lineRule="auto"/>
-              <w:ind w:left="-57" w:right="-57"/>
-              <w:rPr>
-                <w:rFonts w:ascii="Calibri" w:eastAsia="Times New Roman" w:hAnsi="Calibri" w:cs="Calibri"/>
-                <w:color w:val="000000"/>
-                <w:sz w:val="22"/>
-                <w:szCs w:val="22"/>
-              </w:rPr>
-            </w:pPr>
-            <w:r>
-              <w:rPr>
-                <w:rFonts w:ascii="Calibri" w:eastAsia="Times New Roman" w:hAnsi="Calibri" w:cs="Calibri"/>
-                <w:color w:val="000000"/>
-                <w:sz w:val="22"/>
-                <w:szCs w:val="22"/>
-              </w:rPr>
-              <w:t>{ngaySinh</w:t>
-            </w:r>
-            <w:r>
-              <w:rPr>
-                <w:rFonts w:ascii="Calibri" w:eastAsia="Times New Roman" w:hAnsi="Calibri" w:cs="Calibri"/>
-                <w:color w:val="000000"/>
-                <w:sz w:val="22"/>
-                <w:szCs w:val="22"/>
-              </w:rPr>
-              <w:t>_fm</w:t>
-            </w:r>
-            <w:r>
-              <w:rPr>
-                <w:rFonts w:ascii="Calibri" w:eastAsia="Times New Roman" w:hAnsi="Calibri" w:cs="Calibri"/>
-                <w:color w:val="000000"/>
-                <w:sz w:val="22"/>
-                <w:szCs w:val="22"/>
-              </w:rPr>
-              <w:t>}</w:t>
-            </w:r>
-          </w:p>
-        </w:tc>
-        <w:tc>
-          <w:tcPr>
-            <w:tcW w:w="2552" w:type="dxa"/>
-            <w:gridSpan w:val="2"/>
-            <w:tcBorders>
-              <w:top w:val="nil"/>
-              <w:left w:val="nil"/>
-              <w:bottom w:val="single" w:sz="4" w:space="0" w:color="auto"/>
-              <w:right w:val="single" w:sz="4" w:space="0" w:color="auto"/>
-            </w:tcBorders>
-            <w:shd w:val="clear" w:color="auto" w:fill="auto"/>
-            <w:noWrap/>
-            <w:vAlign w:val="bottom"/>
-            <w:hideMark/>
-          </w:tcPr>
-          <w:p>
-            <w:pPr>
-              <w:spacing w:after="0" w:line="240" w:lineRule="auto"/>
-              <w:ind w:left="-57" w:right="-57"/>
-              <w:rPr>
-                <w:rFonts w:ascii="Calibri" w:eastAsia="Times New Roman" w:hAnsi="Calibri" w:cs="Calibri"/>
-                <w:color w:val="000000"/>
-                <w:sz w:val="22"/>
-                <w:szCs w:val="22"/>
-              </w:rPr>
-            </w:pPr>
-            <w:r>
-              <w:rPr>
-                <w:rFonts w:ascii="Calibri" w:eastAsia="Times New Roman" w:hAnsi="Calibri" w:cs="Calibri"/>
-                <w:color w:val="000000"/>
-                <w:sz w:val="22"/>
-                <w:szCs w:val="22"/>
-              </w:rPr>
-              <w:t>{noiSinh}</w:t>
-            </w:r>
+          </w:p>
+        </w:tc>
+        <w:tc>
+          <w:tcPr>
+            <w:tcW w:w="1134" w:type="dxa"/>
+            <w:gridSpan w:val="2"/>
+            <w:tcBorders>
+              <w:top w:val="nil"/>
+              <w:left w:val="nil"/>
+              <w:bottom w:val="nil"/>
+              <w:right w:val="nil"/>
+            </w:tcBorders>
+            <w:shd w:val="clear" w:color="auto" w:fill="auto"/>
+            <w:noWrap/>
+            <w:vAlign w:val="bottom"/>
+            <w:hideMark/>
+          </w:tcPr>
+          <w:p>
+            <w:pPr>
+              <w:spacing w:after="0" w:line="240" w:lineRule="auto"/>
+              <w:jc w:val="center"/>
+              <w:rPr>
+                <w:rFonts w:ascii="Calibri" w:eastAsia="Times New Roman" w:hAnsi="Calibri" w:cs="Calibri"/>
+                <w:i/>
+                <w:iCs/>
+                <w:sz w:val="22"/>
+                <w:szCs w:val="22"/>
+              </w:rPr>
+            </w:pPr>
           </w:p>
         </w:tc>
         <w:tc>
           <w:tcPr>
             <w:tcW w:w="567" w:type="dxa"/>
-            <w:tcBorders>
-              <w:top w:val="nil"/>
-              <w:left w:val="nil"/>
-              <w:bottom w:val="single" w:sz="4" w:space="0" w:color="auto"/>
-              <w:right w:val="single" w:sz="4" w:space="0" w:color="auto"/>
-            </w:tcBorders>
-            <w:shd w:val="clear" w:color="auto" w:fill="auto"/>
-            <w:noWrap/>
-            <w:vAlign w:val="bottom"/>
-            <w:hideMark/>
-          </w:tcPr>
-          <w:p>
-            <w:pPr>
-              <w:spacing w:after="0" w:line="240" w:lineRule="auto"/>
-              <w:ind w:left="-57" w:right="-57"/>
-              <w:rPr>
-                <w:rFonts w:ascii="Calibri" w:eastAsia="Times New Roman" w:hAnsi="Calibri" w:cs="Calibri"/>
-                <w:color w:val="000000"/>
-                <w:sz w:val="22"/>
-                <w:szCs w:val="22"/>
-              </w:rPr>
-            </w:pPr>
-            <w:r>
-              <w:rPr>
-                <w:rFonts w:ascii="Calibri" w:eastAsia="Times New Roman" w:hAnsi="Calibri" w:cs="Calibri"/>
-                <w:color w:val="000000"/>
-                <w:sz w:val="22"/>
-                <w:szCs w:val="22"/>
-              </w:rPr>
-              <w:t>{gioiTinh</w:t>
-            </w:r>
-            <w:r>
-              <w:rPr>
-                <w:rFonts w:ascii="Calibri" w:eastAsia="Times New Roman" w:hAnsi="Calibri" w:cs="Calibri"/>
-                <w:color w:val="000000"/>
-                <w:sz w:val="22"/>
-                <w:szCs w:val="22"/>
-              </w:rPr>
-              <w:t>_fm</w:t>
-            </w:r>
-            <w:r>
-              <w:rPr>
-                <w:rFonts w:ascii="Calibri" w:eastAsia="Times New Roman" w:hAnsi="Calibri" w:cs="Calibri"/>
-                <w:color w:val="000000"/>
-                <w:sz w:val="22"/>
-                <w:szCs w:val="22"/>
-              </w:rPr>
-              <w:t>}</w:t>
-            </w:r>
-          </w:p>
-        </w:tc>
-        <w:tc>
-          <w:tcPr>
-            <w:tcW w:w="709" w:type="dxa"/>
-            <w:tcBorders>
-              <w:top w:val="nil"/>
-              <w:left w:val="nil"/>
-              <w:bottom w:val="single" w:sz="4" w:space="0" w:color="auto"/>
-              <w:right w:val="single" w:sz="4" w:space="0" w:color="auto"/>
-            </w:tcBorders>
-            <w:shd w:val="clear" w:color="auto" w:fill="auto"/>
-            <w:noWrap/>
-            <w:vAlign w:val="bottom"/>
-            <w:hideMark/>
-          </w:tcPr>
-          <w:p>
-            <w:pPr>
-              <w:spacing w:after="0" w:line="240" w:lineRule="auto"/>
-              <w:ind w:left="-57" w:right="-57"/>
-              <w:rPr>
-                <w:rFonts w:ascii="Calibri" w:eastAsia="Times New Roman" w:hAnsi="Calibri" w:cs="Calibri"/>
-                <w:color w:val="000000"/>
-                <w:sz w:val="22"/>
-                <w:szCs w:val="22"/>
-              </w:rPr>
-            </w:pPr>
-            <w:r>
-              <w:rPr>
-                <w:rFonts w:ascii="Calibri" w:eastAsia="Times New Roman" w:hAnsi="Calibri" w:cs="Calibri"/>
-                <w:color w:val="000000"/>
-                <w:sz w:val="22"/>
-                <w:szCs w:val="22"/>
-              </w:rPr>
-              <w:t>{danToc}</w:t>
-            </w:r>
-          </w:p>
-        </w:tc>
-        <w:tc>
-          <w:tcPr>
-            <w:tcW w:w="1134" w:type="dxa"/>
-            <w:gridSpan w:val="2"/>
-            <w:tcBorders>
-              <w:top w:val="nil"/>
-              <w:left w:val="nil"/>
-              <w:bottom w:val="single" w:sz="4" w:space="0" w:color="auto"/>
-              <w:right w:val="single" w:sz="4" w:space="0" w:color="auto"/>
-            </w:tcBorders>
-            <w:shd w:val="clear" w:color="auto" w:fill="auto"/>
-            <w:noWrap/>
-            <w:vAlign w:val="bottom"/>
-            <w:hideMark/>
-          </w:tcPr>
-          <w:p>
-            <w:pPr>
-              <w:spacing w:after="0" w:line="240" w:lineRule="auto"/>
-              <w:ind w:left="-57" w:right="-57"/>
-              <w:rPr>
-                <w:rFonts w:ascii="Calibri" w:eastAsia="Times New Roman" w:hAnsi="Calibri" w:cs="Calibri"/>
-                <w:color w:val="000000"/>
-                <w:sz w:val="22"/>
-                <w:szCs w:val="22"/>
-              </w:rPr>
-            </w:pPr>
-            <w:r>
-              <w:rPr>
-                <w:rFonts w:ascii="Calibri" w:eastAsia="Times New Roman" w:hAnsi="Calibri" w:cs="Calibri"/>
-                <w:color w:val="000000"/>
-                <w:sz w:val="22"/>
-                <w:szCs w:val="22"/>
-              </w:rPr>
-              <w:t>{xepLoai}</w:t>
-            </w:r>
-          </w:p>
-        </w:tc>
-        <w:tc>
-          <w:tcPr>
-            <w:tcW w:w="1134" w:type="dxa"/>
-            <w:gridSpan w:val="2"/>
-            <w:tcBorders>
-              <w:top w:val="nil"/>
-              <w:left w:val="nil"/>
-              <w:bottom w:val="single" w:sz="4" w:space="0" w:color="auto"/>
-              <w:right w:val="single" w:sz="4" w:space="0" w:color="auto"/>
-            </w:tcBorders>
-            <w:shd w:val="clear" w:color="auto" w:fill="auto"/>
-            <w:noWrap/>
-            <w:vAlign w:val="bottom"/>
-            <w:hideMark/>
-          </w:tcPr>
-          <w:p>
-            <w:pPr>
-              <w:spacing w:after="0" w:line="240" w:lineRule="auto"/>
-              <w:ind w:left="-57" w:right="-57"/>
-              <w:rPr>
-                <w:rFonts w:ascii="Calibri" w:eastAsia="Times New Roman" w:hAnsi="Calibri" w:cs="Calibri"/>
-                <w:color w:val="000000"/>
-                <w:sz w:val="22"/>
-                <w:szCs w:val="22"/>
-              </w:rPr>
-            </w:pPr>
-            <w:r>
-              <w:rPr>
-                <w:rFonts w:ascii="Calibri" w:eastAsia="Times New Roman" w:hAnsi="Calibri" w:cs="Calibri"/>
-                <w:color w:val="000000"/>
-                <w:sz w:val="22"/>
-                <w:szCs w:val="22"/>
-              </w:rPr>
-              <w:t>{soHieuVanBang}</w:t>
-            </w:r>
-          </w:p>
-        </w:tc>
-        <w:tc>
-          <w:tcPr>
-            <w:tcW w:w="2126" w:type="dxa"/>
-            <w:tcBorders>
-              <w:top w:val="nil"/>
-              <w:left w:val="nil"/>
-              <w:bottom w:val="single" w:sz="4" w:space="0" w:color="auto"/>
-              <w:right w:val="single" w:sz="4" w:space="0" w:color="auto"/>
-            </w:tcBorders>
-            <w:shd w:val="clear" w:color="auto" w:fill="auto"/>
-            <w:noWrap/>
-            <w:vAlign w:val="bottom"/>
-            <w:hideMark/>
-          </w:tcPr>
-          <w:p>
-            <w:pPr>
-              <w:spacing w:after="0" w:line="240" w:lineRule="auto"/>
-              <w:ind w:left="-57" w:right="-108"/>
-              <w:jc w:val="center"/>
-              <w:rPr>
-                <w:rFonts w:ascii="Calibri" w:eastAsia="Times New Roman" w:hAnsi="Calibri" w:cs="Calibri"/>
-                <w:color w:val="000000"/>
-                <w:sz w:val="22"/>
-                <w:szCs w:val="22"/>
-              </w:rPr>
-            </w:pPr>
-            <w:r>
-              <w:rPr>
-                <w:rFonts w:ascii="Calibri" w:eastAsia="Times New Roman" w:hAnsi="Calibri" w:cs="Calibri"/>
-                <w:color w:val="000000"/>
-                <w:sz w:val="22"/>
-                <w:szCs w:val="22"/>
-              </w:rPr>
-              <w:t>{soVaoSo</w:t>
-            </w:r>
-            <w:r>
-              <w:rPr>
-                <w:rFonts w:ascii="Calibri" w:eastAsia="Times New Roman" w:hAnsi="Calibri" w:cs="Calibri"/>
-                <w:color w:val="000000"/>
-                <w:sz w:val="22"/>
-                <w:szCs w:val="22"/>
-              </w:rPr>
-              <w:t>BanSao</w:t>
-            </w:r>
-            <w:r>
-              <w:rPr>
-                <w:rFonts w:ascii="Calibri" w:eastAsia="Times New Roman" w:hAnsi="Calibri" w:cs="Calibri"/>
-                <w:color w:val="000000"/>
-                <w:sz w:val="22"/>
-                <w:szCs w:val="22"/>
-              </w:rPr>
-              <w:t>}</w:t>
-            </w:r>
-            <w:r>
-              <w:rPr>
-                <w:rFonts w:ascii="Calibri" w:eastAsia="Times New Roman" w:hAnsi="Calibri" w:cs="Calibri"/>
-                <w:color w:val="000000"/>
-                <w:sz w:val="22"/>
-                <w:szCs w:val="22"/>
-              </w:rPr>
-              <w:t>{/</w:t>
-            </w:r>
-            <w:r>
-              <w:rPr>
-                <w:rFonts w:ascii="Calibri" w:eastAsia="Times New Roman" w:hAnsi="Calibri" w:cs="Calibri"/>
-                <w:color w:val="000000"/>
-                <w:sz w:val="22"/>
-                <w:szCs w:val="22"/>
-              </w:rPr>
-              <w:t>}</w:t>
-            </w:r>
-          </w:p>
-        </w:tc>
-        <w:tc>
-          <w:tcPr>
-            <w:tcW w:w="1134" w:type="dxa"/>
-            <w:tcBorders>
-              <w:top w:val="nil"/>
-              <w:left w:val="nil"/>
-              <w:bottom w:val="single" w:sz="4" w:space="0" w:color="auto"/>
-              <w:right w:val="single" w:sz="4" w:space="0" w:color="auto"/>
-            </w:tcBorders>
-            <w:shd w:val="clear" w:color="auto" w:fill="auto"/>
-            <w:noWrap/>
-            <w:vAlign w:val="bottom"/>
-            <w:hideMark/>
-          </w:tcPr>
-          <w:p>
-            <w:pPr>
-              <w:spacing w:after="0" w:line="240" w:lineRule="auto"/>
-              <w:ind w:left="-57" w:right="-57"/>
-              <w:rPr>
-                <w:rFonts w:ascii="Calibri" w:eastAsia="Times New Roman" w:hAnsi="Calibri" w:cs="Calibri"/>
-                <w:color w:val="000000"/>
-                <w:sz w:val="22"/>
-                <w:szCs w:val="22"/>
-              </w:rPr>
-            </w:pPr>
-            <w:r>
-              <w:rPr>
-                <w:rFonts w:ascii="Calibri" w:eastAsia="Times New Roman" w:hAnsi="Calibri" w:cs="Calibri"/>
-                <w:color w:val="000000"/>
-                <w:sz w:val="22"/>
-                <w:szCs w:val="22"/>
-              </w:rPr>
-              <w:t> </w:t>
-            </w:r>
-          </w:p>
-        </w:tc>
-        <w:tc>
-          <w:tcPr>
-            <w:tcW w:w="567" w:type="dxa"/>
-            <w:tcBorders>
-              <w:top w:val="nil"/>
-              <w:left w:val="nil"/>
-              <w:bottom w:val="single" w:sz="4" w:space="0" w:color="auto"/>
-              <w:right w:val="single" w:sz="4" w:space="0" w:color="auto"/>
-            </w:tcBorders>
-            <w:shd w:val="clear" w:color="auto" w:fill="auto"/>
-            <w:noWrap/>
-            <w:vAlign w:val="bottom"/>
-            <w:hideMark/>
-          </w:tcPr>
-          <w:p>
-            <w:pPr>
-              <w:spacing w:after="0" w:line="240" w:lineRule="auto"/>
-              <w:ind w:left="-57" w:right="-57"/>
-              <w:rPr>
-                <w:rFonts w:ascii="Calibri" w:eastAsia="Times New Roman" w:hAnsi="Calibri" w:cs="Calibri"/>
-                <w:color w:val="000000"/>
-                <w:sz w:val="22"/>
-                <w:szCs w:val="22"/>
-              </w:rPr>
-            </w:pPr>
-            <w:r>
-              <w:rPr>
-                <w:rFonts w:ascii="Calibri" w:eastAsia="Times New Roman" w:hAnsi="Calibri" w:cs="Calibri"/>
-                <w:color w:val="000000"/>
-                <w:sz w:val="22"/>
-                <w:szCs w:val="22"/>
-              </w:rPr>
-              <w:t> </w:t>
-            </w:r>
-          </w:p>
-        </w:tc>
-      </w:tr>
-      <w:tr>
-        <w:trPr>
-          <w:gridAfter w:val="3"/>
-          <w:wAfter w:w="3827" w:type="dxa"/>
-          <w:trHeight w:val="288"/>
-        </w:trPr>
-        <w:tc>
-          <w:tcPr>
-            <w:tcW w:w="532" w:type="dxa"/>
-            <w:tcBorders>
-              <w:top w:val="nil"/>
-              <w:left w:val="nil"/>
-              <w:bottom w:val="nil"/>
-              <w:right w:val="nil"/>
-            </w:tcBorders>
-            <w:shd w:val="clear" w:color="auto" w:fill="auto"/>
-            <w:noWrap/>
-            <w:vAlign w:val="bottom"/>
-            <w:hideMark/>
-          </w:tcPr>
-          <w:p>
-            <w:pPr>
-              <w:spacing w:after="0" w:line="240" w:lineRule="auto"/>
-              <w:rPr>
-                <w:rFonts w:ascii="Calibri" w:eastAsia="Times New Roman" w:hAnsi="Calibri" w:cs="Calibri"/>
-                <w:color w:val="000000"/>
-                <w:sz w:val="22"/>
-                <w:szCs w:val="22"/>
-              </w:rPr>
-            </w:pPr>
-          </w:p>
-        </w:tc>
-        <w:tc>
-          <w:tcPr>
-            <w:tcW w:w="1418" w:type="dxa"/>
-            <w:tcBorders>
-              <w:top w:val="nil"/>
-              <w:left w:val="nil"/>
-              <w:bottom w:val="nil"/>
-              <w:right w:val="nil"/>
-            </w:tcBorders>
-            <w:shd w:val="clear" w:color="auto" w:fill="auto"/>
-            <w:noWrap/>
-            <w:vAlign w:val="bottom"/>
-            <w:hideMark/>
-          </w:tcPr>
-          <w:p>
-            <w:pPr>
-              <w:spacing w:after="0" w:line="240" w:lineRule="auto"/>
-              <w:rPr>
-                <w:rFonts w:eastAsia="Times New Roman"/>
-                <w:sz w:val="20"/>
-                <w:szCs w:val="20"/>
-              </w:rPr>
-            </w:pPr>
-          </w:p>
-        </w:tc>
-        <w:tc>
-          <w:tcPr>
-            <w:tcW w:w="2693" w:type="dxa"/>
-            <w:gridSpan w:val="2"/>
-            <w:tcBorders>
-              <w:top w:val="nil"/>
-              <w:left w:val="nil"/>
-              <w:bottom w:val="nil"/>
-              <w:right w:val="nil"/>
-            </w:tcBorders>
-            <w:shd w:val="clear" w:color="auto" w:fill="auto"/>
-            <w:noWrap/>
-            <w:vAlign w:val="bottom"/>
-            <w:hideMark/>
-          </w:tcPr>
-          <w:p>
-            <w:pPr>
-              <w:spacing w:after="0" w:line="240" w:lineRule="auto"/>
-              <w:rPr>
-                <w:rFonts w:eastAsia="Times New Roman"/>
-                <w:sz w:val="20"/>
-                <w:szCs w:val="20"/>
-              </w:rPr>
-            </w:pPr>
-          </w:p>
-        </w:tc>
-        <w:tc>
-          <w:tcPr>
-            <w:tcW w:w="932" w:type="dxa"/>
-            <w:gridSpan w:val="2"/>
-            <w:tcBorders>
-              <w:top w:val="nil"/>
-              <w:left w:val="nil"/>
-              <w:bottom w:val="nil"/>
-              <w:right w:val="nil"/>
-            </w:tcBorders>
-            <w:shd w:val="clear" w:color="auto" w:fill="auto"/>
-            <w:noWrap/>
-            <w:vAlign w:val="bottom"/>
-            <w:hideMark/>
-          </w:tcPr>
-          <w:p>
-            <w:pPr>
-              <w:spacing w:after="0" w:line="240" w:lineRule="auto"/>
-              <w:rPr>
-                <w:rFonts w:eastAsia="Times New Roman"/>
-                <w:sz w:val="20"/>
-                <w:szCs w:val="20"/>
-              </w:rPr>
-            </w:pPr>
-          </w:p>
-        </w:tc>
-        <w:tc>
-          <w:tcPr>
-            <w:tcW w:w="804" w:type="dxa"/>
-            <w:tcBorders>
-              <w:top w:val="nil"/>
-              <w:left w:val="nil"/>
-              <w:bottom w:val="nil"/>
-              <w:right w:val="nil"/>
-            </w:tcBorders>
-            <w:shd w:val="clear" w:color="auto" w:fill="auto"/>
-            <w:noWrap/>
-            <w:vAlign w:val="bottom"/>
-            <w:hideMark/>
-          </w:tcPr>
-          <w:p>
-            <w:pPr>
-              <w:spacing w:after="0" w:line="240" w:lineRule="auto"/>
-              <w:rPr>
-                <w:rFonts w:eastAsia="Times New Roman"/>
-                <w:sz w:val="20"/>
-                <w:szCs w:val="20"/>
-              </w:rPr>
-            </w:pPr>
-          </w:p>
-        </w:tc>
-        <w:tc>
-          <w:tcPr>
-            <w:tcW w:w="1039" w:type="dxa"/>
-            <w:tcBorders>
-              <w:top w:val="nil"/>
-              <w:left w:val="nil"/>
-              <w:bottom w:val="nil"/>
-              <w:right w:val="nil"/>
-            </w:tcBorders>
-            <w:shd w:val="clear" w:color="auto" w:fill="auto"/>
-            <w:noWrap/>
-            <w:vAlign w:val="bottom"/>
-            <w:hideMark/>
-          </w:tcPr>
-          <w:p>
-            <w:pPr>
-              <w:spacing w:after="0" w:line="240" w:lineRule="auto"/>
-              <w:rPr>
-                <w:rFonts w:eastAsia="Times New Roman"/>
-                <w:sz w:val="20"/>
-                <w:szCs w:val="20"/>
-              </w:rPr>
-            </w:pPr>
-          </w:p>
-        </w:tc>
-        <w:tc>
-          <w:tcPr>
-            <w:tcW w:w="1513" w:type="dxa"/>
-            <w:tcBorders>
-              <w:top w:val="nil"/>
-              <w:left w:val="nil"/>
-              <w:bottom w:val="nil"/>
-              <w:right w:val="nil"/>
-            </w:tcBorders>
-            <w:shd w:val="clear" w:color="auto" w:fill="auto"/>
-            <w:noWrap/>
-            <w:vAlign w:val="bottom"/>
-            <w:hideMark/>
-          </w:tcPr>
-          <w:p>
-            <w:pPr>
-              <w:spacing w:after="0" w:line="240" w:lineRule="auto"/>
-              <w:rPr>
-                <w:rFonts w:eastAsia="Times New Roman"/>
-                <w:sz w:val="20"/>
-                <w:szCs w:val="20"/>
-              </w:rPr>
-            </w:pPr>
-          </w:p>
-        </w:tc>
-        <w:tc>
-          <w:tcPr>
-            <w:tcW w:w="2032" w:type="dxa"/>
-            <w:gridSpan w:val="3"/>
-            <w:tcBorders>
-              <w:top w:val="nil"/>
-              <w:left w:val="nil"/>
-              <w:bottom w:val="nil"/>
-              <w:right w:val="nil"/>
-            </w:tcBorders>
-            <w:shd w:val="clear" w:color="auto" w:fill="auto"/>
-            <w:noWrap/>
-            <w:vAlign w:val="bottom"/>
-            <w:hideMark/>
-          </w:tcPr>
-          <w:p>
-            <w:pPr>
-              <w:spacing w:after="0" w:line="240" w:lineRule="auto"/>
-              <w:rPr>
-                <w:rFonts w:eastAsia="Times New Roman"/>
-                <w:sz w:val="20"/>
-                <w:szCs w:val="20"/>
-              </w:rPr>
-            </w:pPr>
-          </w:p>
-        </w:tc>
-        <w:tc>
-          <w:tcPr>
-            <w:tcW w:w="1228" w:type="dxa"/>
-            <w:gridSpan w:val="2"/>
-            <w:tcBorders>
-              <w:top w:val="nil"/>
-              <w:left w:val="nil"/>
-              <w:bottom w:val="nil"/>
-              <w:right w:val="nil"/>
-            </w:tcBorders>
-            <w:shd w:val="clear" w:color="auto" w:fill="auto"/>
-            <w:noWrap/>
-            <w:vAlign w:val="bottom"/>
-            <w:hideMark/>
-          </w:tcPr>
-          <w:p>
-            <w:pPr>
-              <w:spacing w:after="0" w:line="240" w:lineRule="auto"/>
-              <w:rPr>
-                <w:rFonts w:eastAsia="Times New Roman"/>
-                <w:sz w:val="20"/>
-                <w:szCs w:val="20"/>
-              </w:rPr>
-            </w:pPr>
-          </w:p>
-        </w:tc>
-        <w:tc>
-          <w:tcPr>
-            <w:tcW w:w="284" w:type="dxa"/>
             <w:tcBorders>
               <w:top w:val="nil"/>
               <w:left w:val="nil"/>
@@ -2945,7 +3144,7 @@
         <w:tc>
           <w:tcPr>
             <w:tcW w:w="1499" w:type="dxa"/>
-            <w:gridSpan w:val="2"/>
+            <w:gridSpan w:val="3"/>
             <w:tcBorders>
               <w:top w:val="nil"/>
               <w:left w:val="nil"/>
@@ -2997,7 +3196,7 @@
         <w:tc>
           <w:tcPr>
             <w:tcW w:w="2552" w:type="dxa"/>
-            <w:gridSpan w:val="2"/>
+            <w:gridSpan w:val="5"/>
             <w:tcBorders>
               <w:top w:val="nil"/>
               <w:left w:val="nil"/>
@@ -3048,6 +3247,7 @@
         <w:tc>
           <w:tcPr>
             <w:tcW w:w="709" w:type="dxa"/>
+            <w:gridSpan w:val="2"/>
             <w:tcBorders>
               <w:top w:val="nil"/>
               <w:left w:val="nil"/>
@@ -3073,7 +3273,7 @@
         <w:tc>
           <w:tcPr>
             <w:tcW w:w="4394" w:type="dxa"/>
-            <w:gridSpan w:val="5"/>
+            <w:gridSpan w:val="8"/>
             <w:tcBorders>
               <w:top w:val="nil"/>
               <w:left w:val="nil"/>
@@ -3091,8 +3291,8 @@
               <w:jc w:val="center"/>
               <w:rPr>
                 <w:rFonts w:ascii="Calibri" w:eastAsia="Times New Roman" w:hAnsi="Calibri" w:cs="Calibri"/>
-                <w:i/>
-                <w:iCs/>
+                <w:b/>
+                <w:bCs/>
                 <w:sz w:val="22"/>
                 <w:szCs w:val="22"/>
               </w:rPr>
@@ -3100,38 +3300,21 @@
             <w:r>
               <w:rPr>
                 <w:rFonts w:ascii="Calibri" w:eastAsia="Times New Roman" w:hAnsi="Calibri" w:cs="Calibri"/>
-                <w:i/>
-                <w:iCs/>
-                <w:sz w:val="22"/>
-                <w:szCs w:val="22"/>
-              </w:rPr>
-              <w:t>{diaPhuong}</w:t>
+                <w:b/>
+                <w:bCs/>
+                <w:sz w:val="22"/>
+                <w:szCs w:val="22"/>
+              </w:rPr>
+              <w:t>Trưởng phòng</w:t>
             </w:r>
-            <w:r>
-              <w:rPr>
-                <w:rFonts w:ascii="Calibri" w:eastAsia="Times New Roman" w:hAnsi="Calibri" w:cs="Calibri"/>
-                <w:i/>
-                <w:iCs/>
-                <w:sz w:val="22"/>
-                <w:szCs w:val="22"/>
-              </w:rPr>
-              <w:t xml:space="preserve">, </w:t>
-            </w:r>
-            <w:r>
-              <w:rPr>
-                <w:rFonts w:ascii="Calibri" w:eastAsia="Times New Roman" w:hAnsi="Calibri" w:cs="Calibri"/>
-                <w:i/>
-                <w:iCs/>
-                <w:sz w:val="22"/>
-                <w:szCs w:val="22"/>
-              </w:rPr>
-              <w:t>{ngayCap}</w:t>
-            </w:r>
+            <w:bookmarkStart w:id="0" w:name="_GoBack"/>
+            <w:bookmarkEnd w:id="0"/>
           </w:p>
         </w:tc>
         <w:tc>
           <w:tcPr>
             <w:tcW w:w="1134" w:type="dxa"/>
+            <w:gridSpan w:val="2"/>
             <w:tcBorders>
               <w:top w:val="nil"/>
               <w:left w:val="nil"/>
@@ -3149,8 +3332,8 @@
               <w:jc w:val="center"/>
               <w:rPr>
                 <w:rFonts w:ascii="Calibri" w:eastAsia="Times New Roman" w:hAnsi="Calibri" w:cs="Calibri"/>
-                <w:i/>
-                <w:iCs/>
+                <w:b/>
+                <w:bCs/>
                 <w:sz w:val="22"/>
                 <w:szCs w:val="22"/>
               </w:rPr>
@@ -3241,7 +3424,7 @@
         <w:tc>
           <w:tcPr>
             <w:tcW w:w="1499" w:type="dxa"/>
-            <w:gridSpan w:val="2"/>
+            <w:gridSpan w:val="3"/>
             <w:tcBorders>
               <w:top w:val="nil"/>
               <w:left w:val="nil"/>
@@ -3293,7 +3476,7 @@
         <w:tc>
           <w:tcPr>
             <w:tcW w:w="2552" w:type="dxa"/>
-            <w:gridSpan w:val="2"/>
+            <w:gridSpan w:val="5"/>
             <w:tcBorders>
               <w:top w:val="nil"/>
               <w:left w:val="nil"/>
@@ -3344,91 +3527,129 @@
         <w:tc>
           <w:tcPr>
             <w:tcW w:w="709" w:type="dxa"/>
-            <w:tcBorders>
-              <w:top w:val="nil"/>
-              <w:left w:val="nil"/>
-              <w:bottom w:val="nil"/>
-              <w:right w:val="nil"/>
-            </w:tcBorders>
-            <w:shd w:val="clear" w:color="auto" w:fill="auto"/>
-            <w:noWrap/>
-            <w:vAlign w:val="bottom"/>
-            <w:hideMark/>
-          </w:tcPr>
-          <w:p>
-            <w:pPr>
-              <w:spacing w:after="0" w:line="240" w:lineRule="auto"/>
-              <w:rPr>
-                <w:rFonts w:eastAsia="Times New Roman"/>
-                <w:sz w:val="20"/>
-                <w:szCs w:val="20"/>
-              </w:rPr>
-            </w:pPr>
-          </w:p>
-        </w:tc>
-        <w:tc>
-          <w:tcPr>
-            <w:tcW w:w="4394" w:type="dxa"/>
-            <w:gridSpan w:val="5"/>
-            <w:tcBorders>
-              <w:top w:val="nil"/>
-              <w:left w:val="nil"/>
-              <w:bottom w:val="nil"/>
-              <w:right w:val="nil"/>
-            </w:tcBorders>
-            <w:shd w:val="clear" w:color="auto" w:fill="auto"/>
-            <w:noWrap/>
-            <w:vAlign w:val="bottom"/>
-            <w:hideMark/>
-          </w:tcPr>
-          <w:p>
-            <w:pPr>
-              <w:spacing w:after="0" w:line="240" w:lineRule="auto"/>
-              <w:jc w:val="center"/>
-              <w:rPr>
-                <w:rFonts w:ascii="Calibri" w:eastAsia="Times New Roman" w:hAnsi="Calibri" w:cs="Calibri"/>
-                <w:b/>
-                <w:bCs/>
-                <w:sz w:val="22"/>
-                <w:szCs w:val="22"/>
-              </w:rPr>
-            </w:pPr>
-            <w:r>
-              <w:rPr>
-                <w:rFonts w:ascii="Calibri" w:eastAsia="Times New Roman" w:hAnsi="Calibri" w:cs="Calibri"/>
-                <w:b/>
-                <w:bCs/>
-                <w:sz w:val="22"/>
-                <w:szCs w:val="22"/>
-              </w:rPr>
-              <w:t>NGƯỜI KÝ</w:t>
-            </w:r>
+            <w:gridSpan w:val="2"/>
+            <w:tcBorders>
+              <w:top w:val="nil"/>
+              <w:left w:val="nil"/>
+              <w:bottom w:val="nil"/>
+              <w:right w:val="nil"/>
+            </w:tcBorders>
+            <w:shd w:val="clear" w:color="auto" w:fill="auto"/>
+            <w:noWrap/>
+            <w:vAlign w:val="bottom"/>
+            <w:hideMark/>
+          </w:tcPr>
+          <w:p>
+            <w:pPr>
+              <w:spacing w:after="0" w:line="240" w:lineRule="auto"/>
+              <w:rPr>
+                <w:rFonts w:eastAsia="Times New Roman"/>
+                <w:sz w:val="20"/>
+                <w:szCs w:val="20"/>
+              </w:rPr>
+            </w:pPr>
           </w:p>
         </w:tc>
         <w:tc>
           <w:tcPr>
             <w:tcW w:w="1134" w:type="dxa"/>
-            <w:tcBorders>
-              <w:top w:val="nil"/>
-              <w:left w:val="nil"/>
-              <w:bottom w:val="nil"/>
-              <w:right w:val="nil"/>
-            </w:tcBorders>
-            <w:shd w:val="clear" w:color="auto" w:fill="auto"/>
-            <w:noWrap/>
-            <w:vAlign w:val="bottom"/>
-            <w:hideMark/>
-          </w:tcPr>
-          <w:p>
-            <w:pPr>
-              <w:spacing w:after="0" w:line="240" w:lineRule="auto"/>
-              <w:jc w:val="center"/>
-              <w:rPr>
-                <w:rFonts w:ascii="Calibri" w:eastAsia="Times New Roman" w:hAnsi="Calibri" w:cs="Calibri"/>
-                <w:b/>
-                <w:bCs/>
-                <w:sz w:val="22"/>
-                <w:szCs w:val="22"/>
+            <w:gridSpan w:val="3"/>
+            <w:tcBorders>
+              <w:top w:val="nil"/>
+              <w:left w:val="nil"/>
+              <w:bottom w:val="nil"/>
+              <w:right w:val="nil"/>
+            </w:tcBorders>
+            <w:shd w:val="clear" w:color="auto" w:fill="auto"/>
+            <w:noWrap/>
+            <w:vAlign w:val="bottom"/>
+            <w:hideMark/>
+          </w:tcPr>
+          <w:p>
+            <w:pPr>
+              <w:spacing w:after="0" w:line="240" w:lineRule="auto"/>
+              <w:rPr>
+                <w:rFonts w:eastAsia="Times New Roman"/>
+                <w:sz w:val="20"/>
+                <w:szCs w:val="20"/>
+              </w:rPr>
+            </w:pPr>
+          </w:p>
+        </w:tc>
+        <w:tc>
+          <w:tcPr>
+            <w:tcW w:w="1134" w:type="dxa"/>
+            <w:gridSpan w:val="2"/>
+            <w:tcBorders>
+              <w:top w:val="nil"/>
+              <w:left w:val="nil"/>
+              <w:bottom w:val="nil"/>
+              <w:right w:val="nil"/>
+            </w:tcBorders>
+            <w:shd w:val="clear" w:color="auto" w:fill="auto"/>
+            <w:noWrap/>
+            <w:vAlign w:val="bottom"/>
+            <w:hideMark/>
+          </w:tcPr>
+          <w:p>
+            <w:pPr>
+              <w:spacing w:after="0" w:line="240" w:lineRule="auto"/>
+              <w:rPr>
+                <w:rFonts w:eastAsia="Times New Roman"/>
+                <w:sz w:val="20"/>
+                <w:szCs w:val="20"/>
+              </w:rPr>
+            </w:pPr>
+          </w:p>
+        </w:tc>
+        <w:tc>
+          <w:tcPr>
+            <w:tcW w:w="2126" w:type="dxa"/>
+            <w:gridSpan w:val="3"/>
+            <w:tcBorders>
+              <w:top w:val="nil"/>
+              <w:left w:val="nil"/>
+              <w:bottom w:val="nil"/>
+              <w:right w:val="nil"/>
+            </w:tcBorders>
+            <w:shd w:val="clear" w:color="auto" w:fill="auto"/>
+            <w:noWrap/>
+            <w:vAlign w:val="bottom"/>
+            <w:hideMark/>
+          </w:tcPr>
+          <w:p>
+            <w:pPr>
+              <w:spacing w:after="0" w:line="240" w:lineRule="auto"/>
+              <w:rPr>
+                <w:rFonts w:eastAsia="Times New Roman"/>
+                <w:sz w:val="20"/>
+                <w:szCs w:val="20"/>
+              </w:rPr>
+            </w:pPr>
+          </w:p>
+        </w:tc>
+        <w:tc>
+          <w:tcPr>
+            <w:tcW w:w="1134" w:type="dxa"/>
+            <w:gridSpan w:val="2"/>
+            <w:tcBorders>
+              <w:top w:val="nil"/>
+              <w:left w:val="nil"/>
+              <w:bottom w:val="nil"/>
+              <w:right w:val="nil"/>
+            </w:tcBorders>
+            <w:shd w:val="clear" w:color="auto" w:fill="auto"/>
+            <w:noWrap/>
+            <w:vAlign w:val="bottom"/>
+            <w:hideMark/>
+          </w:tcPr>
+          <w:p>
+            <w:pPr>
+              <w:spacing w:after="0" w:line="240" w:lineRule="auto"/>
+              <w:rPr>
+                <w:rFonts w:eastAsia="Times New Roman"/>
+                <w:sz w:val="20"/>
+                <w:szCs w:val="20"/>
               </w:rPr>
             </w:pPr>
           </w:p>
@@ -3517,7 +3738,7 @@
         <w:tc>
           <w:tcPr>
             <w:tcW w:w="1499" w:type="dxa"/>
-            <w:gridSpan w:val="2"/>
+            <w:gridSpan w:val="3"/>
             <w:tcBorders>
               <w:top w:val="nil"/>
               <w:left w:val="nil"/>
@@ -3569,7 +3790,7 @@
         <w:tc>
           <w:tcPr>
             <w:tcW w:w="2552" w:type="dxa"/>
-            <w:gridSpan w:val="2"/>
+            <w:gridSpan w:val="5"/>
             <w:tcBorders>
               <w:top w:val="nil"/>
               <w:left w:val="nil"/>
@@ -3620,6 +3841,7 @@
         <w:tc>
           <w:tcPr>
             <w:tcW w:w="709" w:type="dxa"/>
+            <w:gridSpan w:val="2"/>
             <w:tcBorders>
               <w:top w:val="nil"/>
               <w:left w:val="nil"/>
@@ -3645,7 +3867,7 @@
         <w:tc>
           <w:tcPr>
             <w:tcW w:w="1134" w:type="dxa"/>
-            <w:gridSpan w:val="2"/>
+            <w:gridSpan w:val="3"/>
             <w:tcBorders>
               <w:top w:val="nil"/>
               <w:left w:val="nil"/>
@@ -3697,6 +3919,7 @@
         <w:tc>
           <w:tcPr>
             <w:tcW w:w="2126" w:type="dxa"/>
+            <w:gridSpan w:val="3"/>
             <w:tcBorders>
               <w:top w:val="nil"/>
               <w:left w:val="nil"/>
@@ -3722,6 +3945,7 @@
         <w:tc>
           <w:tcPr>
             <w:tcW w:w="1134" w:type="dxa"/>
+            <w:gridSpan w:val="2"/>
             <w:tcBorders>
               <w:top w:val="nil"/>
               <w:left w:val="nil"/>
@@ -3828,7 +4052,7 @@
         <w:tc>
           <w:tcPr>
             <w:tcW w:w="1499" w:type="dxa"/>
-            <w:gridSpan w:val="2"/>
+            <w:gridSpan w:val="3"/>
             <w:tcBorders>
               <w:top w:val="nil"/>
               <w:left w:val="nil"/>
@@ -3880,7 +4104,7 @@
         <w:tc>
           <w:tcPr>
             <w:tcW w:w="2552" w:type="dxa"/>
-            <w:gridSpan w:val="2"/>
+            <w:gridSpan w:val="5"/>
             <w:tcBorders>
               <w:top w:val="nil"/>
               <w:left w:val="nil"/>
@@ -3931,6 +4155,7 @@
         <w:tc>
           <w:tcPr>
             <w:tcW w:w="709" w:type="dxa"/>
+            <w:gridSpan w:val="2"/>
             <w:tcBorders>
               <w:top w:val="nil"/>
               <w:left w:val="nil"/>
@@ -3956,7 +4181,7 @@
         <w:tc>
           <w:tcPr>
             <w:tcW w:w="1134" w:type="dxa"/>
-            <w:gridSpan w:val="2"/>
+            <w:gridSpan w:val="3"/>
             <w:tcBorders>
               <w:top w:val="nil"/>
               <w:left w:val="nil"/>
@@ -4008,6 +4233,7 @@
         <w:tc>
           <w:tcPr>
             <w:tcW w:w="2126" w:type="dxa"/>
+            <w:gridSpan w:val="3"/>
             <w:tcBorders>
               <w:top w:val="nil"/>
               <w:left w:val="nil"/>
@@ -4033,6 +4259,7 @@
         <w:tc>
           <w:tcPr>
             <w:tcW w:w="1134" w:type="dxa"/>
+            <w:gridSpan w:val="2"/>
             <w:tcBorders>
               <w:top w:val="nil"/>
               <w:left w:val="nil"/>
@@ -4139,7 +4366,7 @@
         <w:tc>
           <w:tcPr>
             <w:tcW w:w="1499" w:type="dxa"/>
-            <w:gridSpan w:val="2"/>
+            <w:gridSpan w:val="3"/>
             <w:tcBorders>
               <w:top w:val="nil"/>
               <w:left w:val="nil"/>
@@ -4191,7 +4418,7 @@
         <w:tc>
           <w:tcPr>
             <w:tcW w:w="2552" w:type="dxa"/>
-            <w:gridSpan w:val="2"/>
+            <w:gridSpan w:val="5"/>
             <w:tcBorders>
               <w:top w:val="nil"/>
               <w:left w:val="nil"/>
@@ -4242,6 +4469,7 @@
         <w:tc>
           <w:tcPr>
             <w:tcW w:w="709" w:type="dxa"/>
+            <w:gridSpan w:val="2"/>
             <w:tcBorders>
               <w:top w:val="nil"/>
               <w:left w:val="nil"/>
@@ -4267,7 +4495,7 @@
         <w:tc>
           <w:tcPr>
             <w:tcW w:w="1134" w:type="dxa"/>
-            <w:gridSpan w:val="2"/>
+            <w:gridSpan w:val="3"/>
             <w:tcBorders>
               <w:top w:val="nil"/>
               <w:left w:val="nil"/>
@@ -4319,6 +4547,7 @@
         <w:tc>
           <w:tcPr>
             <w:tcW w:w="2126" w:type="dxa"/>
+            <w:gridSpan w:val="3"/>
             <w:tcBorders>
               <w:top w:val="nil"/>
               <w:left w:val="nil"/>
@@ -4344,6 +4573,7 @@
         <w:tc>
           <w:tcPr>
             <w:tcW w:w="1134" w:type="dxa"/>
+            <w:gridSpan w:val="2"/>
             <w:tcBorders>
               <w:top w:val="nil"/>
               <w:left w:val="nil"/>
@@ -4450,7 +4680,7 @@
         <w:tc>
           <w:tcPr>
             <w:tcW w:w="1499" w:type="dxa"/>
-            <w:gridSpan w:val="2"/>
+            <w:gridSpan w:val="3"/>
             <w:tcBorders>
               <w:top w:val="nil"/>
               <w:left w:val="nil"/>
@@ -4502,7 +4732,7 @@
         <w:tc>
           <w:tcPr>
             <w:tcW w:w="2552" w:type="dxa"/>
-            <w:gridSpan w:val="2"/>
+            <w:gridSpan w:val="5"/>
             <w:tcBorders>
               <w:top w:val="nil"/>
               <w:left w:val="nil"/>
@@ -4553,317 +4783,7 @@
         <w:tc>
           <w:tcPr>
             <w:tcW w:w="709" w:type="dxa"/>
-            <w:tcBorders>
-              <w:top w:val="nil"/>
-              <w:left w:val="nil"/>
-              <w:bottom w:val="nil"/>
-              <w:right w:val="nil"/>
-            </w:tcBorders>
-            <w:shd w:val="clear" w:color="auto" w:fill="auto"/>
-            <w:noWrap/>
-            <w:vAlign w:val="bottom"/>
-            <w:hideMark/>
-          </w:tcPr>
-          <w:p>
-            <w:pPr>
-              <w:spacing w:after="0" w:line="240" w:lineRule="auto"/>
-              <w:rPr>
-                <w:rFonts w:eastAsia="Times New Roman"/>
-                <w:sz w:val="20"/>
-                <w:szCs w:val="20"/>
-              </w:rPr>
-            </w:pPr>
-          </w:p>
-        </w:tc>
-        <w:tc>
-          <w:tcPr>
-            <w:tcW w:w="1134" w:type="dxa"/>
-            <w:gridSpan w:val="2"/>
-            <w:tcBorders>
-              <w:top w:val="nil"/>
-              <w:left w:val="nil"/>
-              <w:bottom w:val="nil"/>
-              <w:right w:val="nil"/>
-            </w:tcBorders>
-            <w:shd w:val="clear" w:color="auto" w:fill="auto"/>
-            <w:noWrap/>
-            <w:vAlign w:val="bottom"/>
-            <w:hideMark/>
-          </w:tcPr>
-          <w:p>
-            <w:pPr>
-              <w:spacing w:after="0" w:line="240" w:lineRule="auto"/>
-              <w:rPr>
-                <w:rFonts w:eastAsia="Times New Roman"/>
-                <w:sz w:val="20"/>
-                <w:szCs w:val="20"/>
-              </w:rPr>
-            </w:pPr>
-          </w:p>
-        </w:tc>
-        <w:tc>
-          <w:tcPr>
-            <w:tcW w:w="1134" w:type="dxa"/>
-            <w:gridSpan w:val="2"/>
-            <w:tcBorders>
-              <w:top w:val="nil"/>
-              <w:left w:val="nil"/>
-              <w:bottom w:val="nil"/>
-              <w:right w:val="nil"/>
-            </w:tcBorders>
-            <w:shd w:val="clear" w:color="auto" w:fill="auto"/>
-            <w:noWrap/>
-            <w:vAlign w:val="bottom"/>
-            <w:hideMark/>
-          </w:tcPr>
-          <w:p>
-            <w:pPr>
-              <w:spacing w:after="0" w:line="240" w:lineRule="auto"/>
-              <w:rPr>
-                <w:rFonts w:eastAsia="Times New Roman"/>
-                <w:sz w:val="20"/>
-                <w:szCs w:val="20"/>
-              </w:rPr>
-            </w:pPr>
-          </w:p>
-        </w:tc>
-        <w:tc>
-          <w:tcPr>
-            <w:tcW w:w="2126" w:type="dxa"/>
-            <w:tcBorders>
-              <w:top w:val="nil"/>
-              <w:left w:val="nil"/>
-              <w:bottom w:val="nil"/>
-              <w:right w:val="nil"/>
-            </w:tcBorders>
-            <w:shd w:val="clear" w:color="auto" w:fill="auto"/>
-            <w:noWrap/>
-            <w:vAlign w:val="bottom"/>
-            <w:hideMark/>
-          </w:tcPr>
-          <w:p>
-            <w:pPr>
-              <w:spacing w:after="0" w:line="240" w:lineRule="auto"/>
-              <w:rPr>
-                <w:rFonts w:eastAsia="Times New Roman"/>
-                <w:sz w:val="20"/>
-                <w:szCs w:val="20"/>
-              </w:rPr>
-            </w:pPr>
-          </w:p>
-        </w:tc>
-        <w:tc>
-          <w:tcPr>
-            <w:tcW w:w="1134" w:type="dxa"/>
-            <w:tcBorders>
-              <w:top w:val="nil"/>
-              <w:left w:val="nil"/>
-              <w:bottom w:val="nil"/>
-              <w:right w:val="nil"/>
-            </w:tcBorders>
-            <w:shd w:val="clear" w:color="auto" w:fill="auto"/>
-            <w:noWrap/>
-            <w:vAlign w:val="bottom"/>
-            <w:hideMark/>
-          </w:tcPr>
-          <w:p>
-            <w:pPr>
-              <w:spacing w:after="0" w:line="240" w:lineRule="auto"/>
-              <w:rPr>
-                <w:rFonts w:eastAsia="Times New Roman"/>
-                <w:sz w:val="20"/>
-                <w:szCs w:val="20"/>
-              </w:rPr>
-            </w:pPr>
-          </w:p>
-        </w:tc>
-        <w:tc>
-          <w:tcPr>
-            <w:tcW w:w="567" w:type="dxa"/>
-            <w:tcBorders>
-              <w:top w:val="nil"/>
-              <w:left w:val="nil"/>
-              <w:bottom w:val="nil"/>
-              <w:right w:val="nil"/>
-            </w:tcBorders>
-            <w:shd w:val="clear" w:color="auto" w:fill="auto"/>
-            <w:noWrap/>
-            <w:vAlign w:val="bottom"/>
-            <w:hideMark/>
-          </w:tcPr>
-          <w:p>
-            <w:pPr>
-              <w:spacing w:after="0" w:line="240" w:lineRule="auto"/>
-              <w:rPr>
-                <w:rFonts w:eastAsia="Times New Roman"/>
-                <w:sz w:val="20"/>
-                <w:szCs w:val="20"/>
-              </w:rPr>
-            </w:pPr>
-          </w:p>
-        </w:tc>
-      </w:tr>
-      <w:tr>
-        <w:trPr>
-          <w:trHeight w:val="288"/>
-        </w:trPr>
-        <w:tc>
-          <w:tcPr>
-            <w:tcW w:w="532" w:type="dxa"/>
-            <w:tcBorders>
-              <w:top w:val="nil"/>
-              <w:left w:val="nil"/>
-              <w:bottom w:val="nil"/>
-              <w:right w:val="nil"/>
-            </w:tcBorders>
-            <w:shd w:val="clear" w:color="auto" w:fill="auto"/>
-            <w:noWrap/>
-            <w:vAlign w:val="bottom"/>
-            <w:hideMark/>
-          </w:tcPr>
-          <w:p>
-            <w:pPr>
-              <w:spacing w:after="0" w:line="240" w:lineRule="auto"/>
-              <w:rPr>
-                <w:rFonts w:eastAsia="Times New Roman"/>
-                <w:sz w:val="20"/>
-                <w:szCs w:val="20"/>
-              </w:rPr>
-            </w:pPr>
-          </w:p>
-        </w:tc>
-        <w:tc>
-          <w:tcPr>
-            <w:tcW w:w="3154" w:type="dxa"/>
-            <w:gridSpan w:val="2"/>
-            <w:tcBorders>
-              <w:top w:val="nil"/>
-              <w:left w:val="nil"/>
-              <w:bottom w:val="nil"/>
-              <w:right w:val="nil"/>
-            </w:tcBorders>
-            <w:shd w:val="clear" w:color="auto" w:fill="auto"/>
-            <w:noWrap/>
-            <w:vAlign w:val="bottom"/>
-            <w:hideMark/>
-          </w:tcPr>
-          <w:p>
-            <w:pPr>
-              <w:spacing w:after="0" w:line="240" w:lineRule="auto"/>
-              <w:rPr>
-                <w:rFonts w:eastAsia="Times New Roman"/>
-                <w:sz w:val="20"/>
-                <w:szCs w:val="20"/>
-              </w:rPr>
-            </w:pPr>
-          </w:p>
-        </w:tc>
-        <w:tc>
-          <w:tcPr>
-            <w:tcW w:w="1499" w:type="dxa"/>
-            <w:gridSpan w:val="2"/>
-            <w:tcBorders>
-              <w:top w:val="nil"/>
-              <w:left w:val="nil"/>
-              <w:bottom w:val="nil"/>
-              <w:right w:val="nil"/>
-            </w:tcBorders>
-            <w:shd w:val="clear" w:color="auto" w:fill="auto"/>
-            <w:noWrap/>
-            <w:vAlign w:val="bottom"/>
-            <w:hideMark/>
-          </w:tcPr>
-          <w:p>
-            <w:pPr>
-              <w:spacing w:after="0" w:line="240" w:lineRule="auto"/>
-              <w:rPr>
-                <w:rFonts w:eastAsia="Times New Roman"/>
-                <w:sz w:val="20"/>
-                <w:szCs w:val="20"/>
-              </w:rPr>
-            </w:pPr>
-          </w:p>
-        </w:tc>
-        <w:tc>
-          <w:tcPr>
-            <w:tcW w:w="1194" w:type="dxa"/>
-            <w:gridSpan w:val="2"/>
-            <w:tcBorders>
-              <w:top w:val="nil"/>
-              <w:left w:val="nil"/>
-              <w:bottom w:val="nil"/>
-              <w:right w:val="nil"/>
-            </w:tcBorders>
-            <w:shd w:val="clear" w:color="auto" w:fill="auto"/>
-            <w:noWrap/>
-            <w:vAlign w:val="bottom"/>
-            <w:hideMark/>
-          </w:tcPr>
-          <w:p>
-            <w:pPr>
-              <w:spacing w:after="0" w:line="240" w:lineRule="auto"/>
-              <w:rPr>
-                <w:rFonts w:eastAsia="Times New Roman"/>
-                <w:sz w:val="20"/>
-                <w:szCs w:val="20"/>
-              </w:rPr>
-            </w:pPr>
-          </w:p>
-        </w:tc>
-        <w:tc>
-          <w:tcPr>
-            <w:tcW w:w="2552" w:type="dxa"/>
-            <w:gridSpan w:val="2"/>
-            <w:tcBorders>
-              <w:top w:val="nil"/>
-              <w:left w:val="nil"/>
-              <w:bottom w:val="nil"/>
-              <w:right w:val="nil"/>
-            </w:tcBorders>
-            <w:shd w:val="clear" w:color="auto" w:fill="auto"/>
-            <w:noWrap/>
-            <w:vAlign w:val="bottom"/>
-            <w:hideMark/>
-          </w:tcPr>
-          <w:p>
-            <w:pPr>
-              <w:spacing w:after="0" w:line="240" w:lineRule="auto"/>
-              <w:rPr>
-                <w:rFonts w:eastAsia="Times New Roman"/>
-                <w:sz w:val="20"/>
-                <w:szCs w:val="20"/>
-              </w:rPr>
-            </w:pPr>
-          </w:p>
-        </w:tc>
-        <w:tc>
-          <w:tcPr>
-            <w:tcW w:w="567" w:type="dxa"/>
-            <w:tcBorders>
-              <w:top w:val="nil"/>
-              <w:left w:val="nil"/>
-              <w:bottom w:val="nil"/>
-              <w:right w:val="nil"/>
-            </w:tcBorders>
-            <w:shd w:val="clear" w:color="auto" w:fill="auto"/>
-            <w:noWrap/>
-            <w:vAlign w:val="bottom"/>
-            <w:hideMark/>
-          </w:tcPr>
-          <w:p>
-            <w:pPr>
-              <w:spacing w:after="0" w:line="240" w:lineRule="auto"/>
-              <w:rPr>
-                <w:rFonts w:eastAsia="Times New Roman"/>
-                <w:sz w:val="20"/>
-                <w:szCs w:val="20"/>
-              </w:rPr>
-            </w:pPr>
-          </w:p>
-        </w:tc>
-        <w:tc>
-          <w:tcPr>
-            <w:tcW w:w="709" w:type="dxa"/>
+            <w:gridSpan w:val="2"/>
             <w:tcBorders>
               <w:top w:val="nil"/>
               <w:left w:val="nil"/>
@@ -4889,7 +4809,7 @@
         <w:tc>
           <w:tcPr>
             <w:tcW w:w="4394" w:type="dxa"/>
-            <w:gridSpan w:val="5"/>
+            <w:gridSpan w:val="8"/>
             <w:tcBorders>
               <w:top w:val="nil"/>
               <w:left w:val="nil"/>
@@ -4928,6 +4848,7 @@
         <w:tc>
           <w:tcPr>
             <w:tcW w:w="1134" w:type="dxa"/>
+            <w:gridSpan w:val="2"/>
             <w:tcBorders>
               <w:top w:val="nil"/>
               <w:left w:val="nil"/>

</xml_diff>

<commit_message>
Fix xuất word sổ bản sao, fix tìm kiếm sổ gốc, sổ bản sao, sổ cấp bằng, fix màu duyệt đơn yêu cầu, fix mặc định DMTN là THPT
Fix xuất word sổ bản sao, fix tìm kiếm sổ gốc, sổ bản sao, sổ cấp bằng, fix màu duyệt đơn yêu cầu, fix mặc định DMTN là THPT
</commit_message>
<xml_diff>
--- a/src/views/FileMau/FileMauSoBanSao.docx
+++ b/src/views/FileMau/FileMauSoBanSao.docx
@@ -2110,7 +2110,16 @@
                 <w:sz w:val="22"/>
                 <w:szCs w:val="22"/>
               </w:rPr>
-              <w:t>{#students}{stt</w:t>
+              <w:t>{#students}{</w:t>
+            </w:r>
+            <w:r>
+              <w:rPr>
+                <w:rFonts w:ascii="Calibri" w:eastAsia="Times New Roman" w:hAnsi="Calibri" w:cs="Calibri"/>
+                <w:color w:val="000000"/>
+                <w:sz w:val="22"/>
+                <w:szCs w:val="22"/>
+              </w:rPr>
+              <w:t>idx</w:t>
             </w:r>
             <w:r>
               <w:rPr>
@@ -2163,7 +2172,23 @@
                 <w:szCs w:val="22"/>
                 <w:lang w:val="fr-FR"/>
               </w:rPr>
-              <w:t>hocSinh.hoTen</w:t>
+              <w:t xml:space="preserve"> </w:t>
+            </w:r>
+            <w:r>
+              <w:rPr>
+                <w:sz w:val="22"/>
+                <w:szCs w:val="22"/>
+                <w:lang w:val="fr-FR"/>
+              </w:rPr>
+              <w:t>hoTen</w:t>
+            </w:r>
+            <w:r>
+              <w:rPr>
+                <w:sz w:val="22"/>
+                <w:szCs w:val="22"/>
+                <w:lang w:val="fr-FR"/>
+              </w:rPr>
+              <w:t>_fm</w:t>
             </w:r>
             <w:r>
               <w:rPr>
@@ -2245,7 +2270,43 @@
                 <w:sz w:val="22"/>
                 <w:szCs w:val="22"/>
               </w:rPr>
-              <w:t>{hocSinh.noiSinh}</w:t>
+              <w:t>{</w:t>
+            </w:r>
+            <w:r>
+              <w:rPr>
+                <w:rFonts w:ascii="Calibri" w:eastAsia="Times New Roman" w:hAnsi="Calibri" w:cs="Calibri"/>
+                <w:color w:val="000000"/>
+                <w:sz w:val="22"/>
+                <w:szCs w:val="22"/>
+              </w:rPr>
+              <w:t xml:space="preserve"> </w:t>
+            </w:r>
+            <w:r>
+              <w:rPr>
+                <w:rFonts w:ascii="Calibri" w:eastAsia="Times New Roman" w:hAnsi="Calibri" w:cs="Calibri"/>
+                <w:color w:val="000000"/>
+                <w:sz w:val="22"/>
+                <w:szCs w:val="22"/>
+              </w:rPr>
+              <w:t>noiSinh</w:t>
+            </w:r>
+            <w:r>
+              <w:rPr>
+                <w:rFonts w:ascii="Calibri" w:eastAsia="Times New Roman" w:hAnsi="Calibri" w:cs="Calibri"/>
+                <w:color w:val="000000"/>
+                <w:sz w:val="22"/>
+                <w:szCs w:val="22"/>
+              </w:rPr>
+              <w:t>_fm</w:t>
+            </w:r>
+            <w:r>
+              <w:rPr>
+                <w:rFonts w:ascii="Calibri" w:eastAsia="Times New Roman" w:hAnsi="Calibri" w:cs="Calibri"/>
+                <w:color w:val="000000"/>
+                <w:sz w:val="22"/>
+                <w:szCs w:val="22"/>
+              </w:rPr>
+              <w:t>}</w:t>
             </w:r>
           </w:p>
         </w:tc>
@@ -2281,7 +2342,18 @@
                 <w:sz w:val="22"/>
                 <w:szCs w:val="22"/>
               </w:rPr>
-              <w:t>{gioiTinh_fm}</w:t>
+              <w:t>{gioiTinh_fm</w:t>
+            </w:r>
+            <w:bookmarkStart w:id="0" w:name="_GoBack"/>
+            <w:bookmarkEnd w:id="0"/>
+            <w:r>
+              <w:rPr>
+                <w:rFonts w:ascii="Calibri" w:eastAsia="Times New Roman" w:hAnsi="Calibri" w:cs="Calibri"/>
+                <w:color w:val="000000"/>
+                <w:sz w:val="22"/>
+                <w:szCs w:val="22"/>
+              </w:rPr>
+              <w:t>}</w:t>
             </w:r>
           </w:p>
         </w:tc>
@@ -2317,7 +2389,43 @@
                 <w:sz w:val="22"/>
                 <w:szCs w:val="22"/>
               </w:rPr>
-              <w:t>{hocSinh.danToc}</w:t>
+              <w:t>{</w:t>
+            </w:r>
+            <w:r>
+              <w:rPr>
+                <w:rFonts w:ascii="Calibri" w:eastAsia="Times New Roman" w:hAnsi="Calibri" w:cs="Calibri"/>
+                <w:color w:val="000000"/>
+                <w:sz w:val="22"/>
+                <w:szCs w:val="22"/>
+              </w:rPr>
+              <w:t xml:space="preserve"> </w:t>
+            </w:r>
+            <w:r>
+              <w:rPr>
+                <w:rFonts w:ascii="Calibri" w:eastAsia="Times New Roman" w:hAnsi="Calibri" w:cs="Calibri"/>
+                <w:color w:val="000000"/>
+                <w:sz w:val="22"/>
+                <w:szCs w:val="22"/>
+              </w:rPr>
+              <w:t>danToc</w:t>
+            </w:r>
+            <w:r>
+              <w:rPr>
+                <w:rFonts w:ascii="Calibri" w:eastAsia="Times New Roman" w:hAnsi="Calibri" w:cs="Calibri"/>
+                <w:color w:val="000000"/>
+                <w:sz w:val="22"/>
+                <w:szCs w:val="22"/>
+              </w:rPr>
+              <w:t>_fm</w:t>
+            </w:r>
+            <w:r>
+              <w:rPr>
+                <w:rFonts w:ascii="Calibri" w:eastAsia="Times New Roman" w:hAnsi="Calibri" w:cs="Calibri"/>
+                <w:color w:val="000000"/>
+                <w:sz w:val="22"/>
+                <w:szCs w:val="22"/>
+              </w:rPr>
+              <w:t>}</w:t>
             </w:r>
           </w:p>
         </w:tc>
@@ -2354,7 +2462,25 @@
                 <w:sz w:val="22"/>
                 <w:szCs w:val="22"/>
               </w:rPr>
-              <w:t>{hocSinh.xepLoai}</w:t>
+              <w:t>{xepLoai</w:t>
+            </w:r>
+            <w:r>
+              <w:rPr>
+                <w:rFonts w:ascii="Calibri" w:eastAsia="Times New Roman" w:hAnsi="Calibri" w:cs="Calibri"/>
+                <w:color w:val="000000"/>
+                <w:sz w:val="22"/>
+                <w:szCs w:val="22"/>
+              </w:rPr>
+              <w:t>_fm</w:t>
+            </w:r>
+            <w:r>
+              <w:rPr>
+                <w:rFonts w:ascii="Calibri" w:eastAsia="Times New Roman" w:hAnsi="Calibri" w:cs="Calibri"/>
+                <w:color w:val="000000"/>
+                <w:sz w:val="22"/>
+                <w:szCs w:val="22"/>
+              </w:rPr>
+              <w:t>}</w:t>
             </w:r>
           </w:p>
         </w:tc>
@@ -2391,7 +2517,43 @@
                 <w:sz w:val="22"/>
                 <w:szCs w:val="22"/>
               </w:rPr>
-              <w:t>{hocSinh.soHieuVanBang}</w:t>
+              <w:t>{</w:t>
+            </w:r>
+            <w:r>
+              <w:rPr>
+                <w:rFonts w:ascii="Calibri" w:eastAsia="Times New Roman" w:hAnsi="Calibri" w:cs="Calibri"/>
+                <w:color w:val="000000"/>
+                <w:sz w:val="22"/>
+                <w:szCs w:val="22"/>
+              </w:rPr>
+              <w:t xml:space="preserve"> </w:t>
+            </w:r>
+            <w:r>
+              <w:rPr>
+                <w:rFonts w:ascii="Calibri" w:eastAsia="Times New Roman" w:hAnsi="Calibri" w:cs="Calibri"/>
+                <w:color w:val="000000"/>
+                <w:sz w:val="22"/>
+                <w:szCs w:val="22"/>
+              </w:rPr>
+              <w:t>soHieuVanBang</w:t>
+            </w:r>
+            <w:r>
+              <w:rPr>
+                <w:rFonts w:ascii="Calibri" w:eastAsia="Times New Roman" w:hAnsi="Calibri" w:cs="Calibri"/>
+                <w:color w:val="000000"/>
+                <w:sz w:val="22"/>
+                <w:szCs w:val="22"/>
+              </w:rPr>
+              <w:t>_fm</w:t>
+            </w:r>
+            <w:r>
+              <w:rPr>
+                <w:rFonts w:ascii="Calibri" w:eastAsia="Times New Roman" w:hAnsi="Calibri" w:cs="Calibri"/>
+                <w:color w:val="000000"/>
+                <w:sz w:val="22"/>
+                <w:szCs w:val="22"/>
+              </w:rPr>
+              <w:t>}</w:t>
             </w:r>
           </w:p>
         </w:tc>
@@ -2429,7 +2591,25 @@
                 <w:sz w:val="22"/>
                 <w:szCs w:val="22"/>
               </w:rPr>
-              <w:t>{soVaoSoBanSao}</w:t>
+              <w:t>{soVaoSoBanSao</w:t>
+            </w:r>
+            <w:r>
+              <w:rPr>
+                <w:rFonts w:ascii="Calibri" w:eastAsia="Times New Roman" w:hAnsi="Calibri" w:cs="Calibri"/>
+                <w:color w:val="000000"/>
+                <w:sz w:val="22"/>
+                <w:szCs w:val="22"/>
+              </w:rPr>
+              <w:t>_fm</w:t>
+            </w:r>
+            <w:r>
+              <w:rPr>
+                <w:rFonts w:ascii="Calibri" w:eastAsia="Times New Roman" w:hAnsi="Calibri" w:cs="Calibri"/>
+                <w:color w:val="000000"/>
+                <w:sz w:val="22"/>
+                <w:szCs w:val="22"/>
+              </w:rPr>
+              <w:t>}</w:t>
             </w:r>
             <w:r>
               <w:rPr>
@@ -3307,8 +3487,6 @@
               </w:rPr>
               <w:t>Trưởng phòng</w:t>
             </w:r>
-            <w:bookmarkStart w:id="0" w:name="_GoBack"/>
-            <w:bookmarkEnd w:id="0"/>
           </w:p>
         </w:tc>
         <w:tc>

</xml_diff>